<commit_message>
Updated template version to 2.0.3.
</commit_message>
<xml_diff>
--- a/tests/org.obeonetwork.capella.m2doc.aql.queries.tests/resources/IFE/LA-Complete/LA-Complete-expected-generation.docx
+++ b/tests/org.obeonetwork.capella.m2doc.aql.queries.tests/resources/IFE/LA-Complete/LA-Complete-expected-generation.docx
@@ -235,12 +235,12 @@
         <w:drawing>
           <wp:inline distT="0" distR="0" distB="0" distL="0">
             <wp:extent cx="6350000" cy="2527300"/>
-            <wp:docPr id="0" name="Drawing 0" descr="file:/tmp/%5BLCBD%5D%20Architecture%20Drivers-m2doc2505121279449870153.jpg"/>
+            <wp:docPr id="0" name="Drawing 0" descr="file:/tmp/%5BLCBD%5D%20Architecture%20Drivers-m2doc1402114361510550866.jpg"/>
             <a:graphic xmlns:a="http://schemas.openxmlformats.org/drawingml/2006/main">
               <a:graphicData uri="http://schemas.openxmlformats.org/drawingml/2006/picture">
                 <pic:pic xmlns:pic="http://schemas.openxmlformats.org/drawingml/2006/picture">
                   <pic:nvPicPr>
-                    <pic:cNvPr id="0" name="Picture 0" descr="file:/tmp/%5BLCBD%5D%20Architecture%20Drivers-m2doc2505121279449870153.jpg"/>
+                    <pic:cNvPr id="0" name="Picture 0" descr="file:/tmp/%5BLCBD%5D%20Architecture%20Drivers-m2doc1402114361510550866.jpg"/>
                     <pic:cNvPicPr>
                       <a:picLocks noChangeAspect="true"/>
                     </pic:cNvPicPr>
@@ -59665,12 +59665,12 @@
         <w:drawing>
           <wp:inline distT="0" distR="0" distB="0" distL="0">
             <wp:extent cx="6350000" cy="3302000"/>
-            <wp:docPr id="1" name="Drawing 1" descr="file:/tmp/%5BCDB%5D%20In-Flight%20Entertainment%20Dictionary-m2doc767376704950466845.jpg"/>
+            <wp:docPr id="1" name="Drawing 1" descr="file:/tmp/%5BCDB%5D%20In-Flight%20Entertainment%20Dictionary-m2doc4025444328988429398.jpg"/>
             <a:graphic xmlns:a="http://schemas.openxmlformats.org/drawingml/2006/main">
               <a:graphicData uri="http://schemas.openxmlformats.org/drawingml/2006/picture">
                 <pic:pic xmlns:pic="http://schemas.openxmlformats.org/drawingml/2006/picture">
                   <pic:nvPicPr>
-                    <pic:cNvPr id="0" name="Picture 1" descr="file:/tmp/%5BCDB%5D%20In-Flight%20Entertainment%20Dictionary-m2doc767376704950466845.jpg"/>
+                    <pic:cNvPr id="0" name="Picture 1" descr="file:/tmp/%5BCDB%5D%20In-Flight%20Entertainment%20Dictionary-m2doc4025444328988429398.jpg"/>
                     <pic:cNvPicPr>
                       <a:picLocks noChangeAspect="true"/>
                     </pic:cNvPicPr>

</xml_diff>

<commit_message>
Fixed #21 #14 Enable tests in the build.
</commit_message>
<xml_diff>
--- a/tests/org.obeonetwork.capella.m2doc.aql.queries.tests/resources/IFE/LA-Complete/LA-Complete-expected-generation.docx
+++ b/tests/org.obeonetwork.capella.m2doc.aql.queries.tests/resources/IFE/LA-Complete/LA-Complete-expected-generation.docx
@@ -235,12 +235,12 @@
         <w:drawing>
           <wp:inline distT="0" distR="0" distB="0" distL="0">
             <wp:extent cx="6350000" cy="2527300"/>
-            <wp:docPr id="0" name="Drawing 0" descr="file:/tmp/%5BLCBD%5D%20Architecture%20Drivers-m2doc1402114361510550866.jpg"/>
+            <wp:docPr id="0" name="Drawing 0" descr="file:/tmp/%5BLCBD%5D%20Architecture%20Drivers-m2doc8414729748105305677.jpg"/>
             <a:graphic xmlns:a="http://schemas.openxmlformats.org/drawingml/2006/main">
               <a:graphicData uri="http://schemas.openxmlformats.org/drawingml/2006/picture">
                 <pic:pic xmlns:pic="http://schemas.openxmlformats.org/drawingml/2006/picture">
                   <pic:nvPicPr>
-                    <pic:cNvPr id="0" name="Picture 0" descr="file:/tmp/%5BLCBD%5D%20Architecture%20Drivers-m2doc1402114361510550866.jpg"/>
+                    <pic:cNvPr id="0" name="Picture 0" descr="file:/tmp/%5BLCBD%5D%20Architecture%20Drivers-m2doc8414729748105305677.jpg"/>
                     <pic:cNvPicPr>
                       <a:picLocks noChangeAspect="true"/>
                     </pic:cNvPicPr>
@@ -59664,13 +59664,13 @@
         <w:t/>
         <w:drawing>
           <wp:inline distT="0" distR="0" distB="0" distL="0">
-            <wp:extent cx="6350000" cy="3302000"/>
-            <wp:docPr id="1" name="Drawing 1" descr="file:/tmp/%5BCDB%5D%20In-Flight%20Entertainment%20Dictionary-m2doc4025444328988429398.jpg"/>
+            <wp:extent cx="6350000" cy="3340100"/>
+            <wp:docPr id="1" name="Drawing 1" descr="file:/tmp/%5BCDB%5D%20In-Flight%20Entertainment%20Dictionary-m2doc5881112099314756987.jpg"/>
             <a:graphic xmlns:a="http://schemas.openxmlformats.org/drawingml/2006/main">
               <a:graphicData uri="http://schemas.openxmlformats.org/drawingml/2006/picture">
                 <pic:pic xmlns:pic="http://schemas.openxmlformats.org/drawingml/2006/picture">
                   <pic:nvPicPr>
-                    <pic:cNvPr id="0" name="Picture 1" descr="file:/tmp/%5BCDB%5D%20In-Flight%20Entertainment%20Dictionary-m2doc4025444328988429398.jpg"/>
+                    <pic:cNvPr id="0" name="Picture 1" descr="file:/tmp/%5BCDB%5D%20In-Flight%20Entertainment%20Dictionary-m2doc5881112099314756987.jpg"/>
                     <pic:cNvPicPr>
                       <a:picLocks noChangeAspect="true"/>
                     </pic:cNvPicPr>
@@ -59684,7 +59684,7 @@
                   <pic:spPr>
                     <a:xfrm>
                       <a:off x="0" y="0"/>
-                      <a:ext cx="6350000" cy="3302000"/>
+                      <a:ext cx="6350000" cy="3340100"/>
                     </a:xfrm>
                     <a:prstGeom prst="rect">
                       <a:avLst/>

</xml_diff>

<commit_message>
Updated template results in unit tests.
</commit_message>
<xml_diff>
--- a/tests/org.obeonetwork.capella.m2doc.aql.queries.tests/resources/IFE/LA-Complete/LA-Complete-expected-generation.docx
+++ b/tests/org.obeonetwork.capella.m2doc.aql.queries.tests/resources/IFE/LA-Complete/LA-Complete-expected-generation.docx
@@ -235,12 +235,12 @@
         <w:drawing>
           <wp:inline distT="0" distR="0" distB="0" distL="0">
             <wp:extent cx="5080000" cy="2019300"/>
-            <wp:docPr id="0" name="Drawing 0" descr="file:/tmp/%5BLCBD%5D%20Architecture%20Drivers-m2doc6389203965609758832.jpg"/>
+            <wp:docPr id="0" name="Drawing 0" descr="file:/tmp/%5BLCBD%5D%20Architecture%20Drivers-m2doc2181740545967092834.jpg"/>
             <a:graphic xmlns:a="http://schemas.openxmlformats.org/drawingml/2006/main">
               <a:graphicData uri="http://schemas.openxmlformats.org/drawingml/2006/picture">
                 <pic:pic xmlns:pic="http://schemas.openxmlformats.org/drawingml/2006/picture">
                   <pic:nvPicPr>
-                    <pic:cNvPr id="0" name="Picture 0" descr="file:/tmp/%5BLCBD%5D%20Architecture%20Drivers-m2doc6389203965609758832.jpg"/>
+                    <pic:cNvPr id="0" name="Picture 0" descr="file:/tmp/%5BLCBD%5D%20Architecture%20Drivers-m2doc2181740545967092834.jpg"/>
                     <pic:cNvPicPr>
                       <a:picLocks noChangeAspect="true"/>
                     </pic:cNvPicPr>
@@ -62767,12 +62767,12 @@
         <w:drawing>
           <wp:inline distT="0" distR="0" distB="0" distL="0">
             <wp:extent cx="5080000" cy="2667000"/>
-            <wp:docPr id="1" name="Drawing 1" descr="file:/tmp/%5BCDB%5D%20In-Flight%20Entertainment%20Dictionary-m2doc6571929796542569891.jpg"/>
+            <wp:docPr id="1" name="Drawing 1" descr="file:/tmp/%5BCDB%5D%20In-Flight%20Entertainment%20Dictionary-m2doc9023827822991774391.jpg"/>
             <a:graphic xmlns:a="http://schemas.openxmlformats.org/drawingml/2006/main">
               <a:graphicData uri="http://schemas.openxmlformats.org/drawingml/2006/picture">
                 <pic:pic xmlns:pic="http://schemas.openxmlformats.org/drawingml/2006/picture">
                   <pic:nvPicPr>
-                    <pic:cNvPr id="0" name="Picture 1" descr="file:/tmp/%5BCDB%5D%20In-Flight%20Entertainment%20Dictionary-m2doc6571929796542569891.jpg"/>
+                    <pic:cNvPr id="0" name="Picture 1" descr="file:/tmp/%5BCDB%5D%20In-Flight%20Entertainment%20Dictionary-m2doc9023827822991774391.jpg"/>
                     <pic:cNvPicPr>
                       <a:picLocks noChangeAspect="true"/>
                     </pic:cNvPicPr>

</xml_diff>

<commit_message>
Added capella nature to IFE example project.
</commit_message>
<xml_diff>
--- a/tests/org.obeonetwork.capella.m2doc.aql.queries.tests/resources/IFE/LA-Complete/LA-Complete-expected-generation.docx
+++ b/tests/org.obeonetwork.capella.m2doc.aql.queries.tests/resources/IFE/LA-Complete/LA-Complete-expected-generation.docx
@@ -109,12 +109,20 @@
           <w:lang w:val="fr-FR"/>
         </w:rPr>
       </w:pPr>
+      <w:bookmarkStart w:id="0" w:name="_GoBack"/>
+      <w:bookmarkEnd w:id="0"/>
       <w:r>
         <w:rPr>
           <w:lang w:val="fr-FR"/>
         </w:rPr>
         <w:lastRenderedPageBreak/>
-        <w:t>Tables of Content</w:t>
+        <w:t>Table</w:t>
+      </w:r>
+      <w:r>
+        <w:rPr>
+          <w:lang w:val="fr-FR"/>
+        </w:rPr>
+        <w:t xml:space="preserve"> of Content</w:t>
       </w:r>
     </w:p>
     <w:p>
@@ -235,12 +243,12 @@
         <w:drawing>
           <wp:inline distT="0" distR="0" distB="0" distL="0">
             <wp:extent cx="5080000" cy="2019300"/>
-            <wp:docPr id="0" name="Drawing 0" descr="file:/tmp/%5BLCBD%5D%20Architecture%20Drivers-m2doc2181740545967092834.jpg"/>
+            <wp:docPr id="0" name="Drawing 0" descr="file:/tmp/%5BLCBD%5D%20Architecture%20Drivers-m2doc5735934513680595043.jpg"/>
             <a:graphic xmlns:a="http://schemas.openxmlformats.org/drawingml/2006/main">
               <a:graphicData uri="http://schemas.openxmlformats.org/drawingml/2006/picture">
                 <pic:pic xmlns:pic="http://schemas.openxmlformats.org/drawingml/2006/picture">
                   <pic:nvPicPr>
-                    <pic:cNvPr id="0" name="Picture 0" descr="file:/tmp/%5BLCBD%5D%20Architecture%20Drivers-m2doc2181740545967092834.jpg"/>
+                    <pic:cNvPr id="0" name="Picture 0" descr="file:/tmp/%5BLCBD%5D%20Architecture%20Drivers-m2doc5735934513680595043.jpg"/>
                     <pic:cNvPicPr>
                       <a:picLocks noChangeAspect="true"/>
                     </pic:cNvPicPr>
@@ -62760,19 +62768,17 @@
       </w:r>
     </w:p>
     <w:p>
-      <w:bookmarkStart w:id="0" w:name="_GoBack"/>
-      <w:bookmarkEnd w:id="0"/>
       <w:r>
         <w:t/>
         <w:drawing>
           <wp:inline distT="0" distR="0" distB="0" distL="0">
             <wp:extent cx="5080000" cy="2667000"/>
-            <wp:docPr id="1" name="Drawing 1" descr="file:/tmp/%5BCDB%5D%20In-Flight%20Entertainment%20Dictionary-m2doc9023827822991774391.jpg"/>
+            <wp:docPr id="1" name="Drawing 1" descr="file:/tmp/%5BCDB%5D%20In-Flight%20Entertainment%20Dictionary-m2doc8559292365737883241.jpg"/>
             <a:graphic xmlns:a="http://schemas.openxmlformats.org/drawingml/2006/main">
               <a:graphicData uri="http://schemas.openxmlformats.org/drawingml/2006/picture">
                 <pic:pic xmlns:pic="http://schemas.openxmlformats.org/drawingml/2006/picture">
                   <pic:nvPicPr>
-                    <pic:cNvPr id="0" name="Picture 1" descr="file:/tmp/%5BCDB%5D%20In-Flight%20Entertainment%20Dictionary-m2doc9023827822991774391.jpg"/>
+                    <pic:cNvPr id="0" name="Picture 1" descr="file:/tmp/%5BCDB%5D%20In-Flight%20Entertainment%20Dictionary-m2doc8559292365737883241.jpg"/>
                     <pic:cNvPicPr>
                       <a:picLocks noChangeAspect="true"/>
                     </pic:cNvPicPr>
@@ -63866,7 +63872,7 @@
             <w:noProof/>
             <w:lang w:val="fr-FR"/>
           </w:rPr>
-          <w:t>9</w:t>
+          <w:t>1</w:t>
         </w:r>
         <w:r>
           <w:fldChar w:fldCharType="end"/>
@@ -71433,7 +71439,7 @@
 </file>
 
 <file path=customXml/itemProps1.xml><?xml version="1.0" encoding="utf-8"?>
-<ds:datastoreItem xmlns:ds="http://schemas.openxmlformats.org/officeDocument/2006/customXml" ds:itemID="{41FF882E-39DF-4759-8188-4A31ED432F3D}">
+<ds:datastoreItem xmlns:ds="http://schemas.openxmlformats.org/officeDocument/2006/customXml" ds:itemID="{AE173A07-16F8-4C85-A05B-3A41F9C122B2}">
   <ds:schemaRefs>
     <ds:schemaRef ds:uri="http://schemas.openxmlformats.org/officeDocument/2006/bibliography"/>
   </ds:schemaRefs>

</xml_diff>

<commit_message>
Updated generated LA and SA examples.
</commit_message>
<xml_diff>
--- a/tests/org.obeonetwork.capella.m2doc.aql.queries.tests/resources/IFE/LA-Complete/LA-Complete-expected-generation.docx
+++ b/tests/org.obeonetwork.capella.m2doc.aql.queries.tests/resources/IFE/LA-Complete/LA-Complete-expected-generation.docx
@@ -243,12 +243,12 @@
         <w:drawing>
           <wp:inline distT="0" distR="0" distB="0" distL="0">
             <wp:extent cx="5080000" cy="2019300"/>
-            <wp:docPr id="0" name="Drawing 0" descr="file:/tmp/%5BLCBD%5D%20Architecture%20Drivers-m2doc5735934513680595043.jpg"/>
+            <wp:docPr id="0" name="Drawing 0" descr="file:/tmp/%5BLCBD%5D%20Architecture%20Drivers-m2doc7969661239211577497.jpg"/>
             <a:graphic xmlns:a="http://schemas.openxmlformats.org/drawingml/2006/main">
               <a:graphicData uri="http://schemas.openxmlformats.org/drawingml/2006/picture">
                 <pic:pic xmlns:pic="http://schemas.openxmlformats.org/drawingml/2006/picture">
                   <pic:nvPicPr>
-                    <pic:cNvPr id="0" name="Picture 0" descr="file:/tmp/%5BLCBD%5D%20Architecture%20Drivers-m2doc5735934513680595043.jpg"/>
+                    <pic:cNvPr id="0" name="Picture 0" descr="file:/tmp/%5BLCBD%5D%20Architecture%20Drivers-m2doc7969661239211577497.jpg"/>
                     <pic:cNvPicPr>
                       <a:picLocks noChangeAspect="true"/>
                     </pic:cNvPicPr>
@@ -62773,12 +62773,12 @@
         <w:drawing>
           <wp:inline distT="0" distR="0" distB="0" distL="0">
             <wp:extent cx="5080000" cy="2667000"/>
-            <wp:docPr id="1" name="Drawing 1" descr="file:/tmp/%5BCDB%5D%20In-Flight%20Entertainment%20Dictionary-m2doc8559292365737883241.jpg"/>
+            <wp:docPr id="1" name="Drawing 1" descr="file:/tmp/%5BCDB%5D%20In-Flight%20Entertainment%20Dictionary-m2doc2000681855432853664.jpg"/>
             <a:graphic xmlns:a="http://schemas.openxmlformats.org/drawingml/2006/main">
               <a:graphicData uri="http://schemas.openxmlformats.org/drawingml/2006/picture">
                 <pic:pic xmlns:pic="http://schemas.openxmlformats.org/drawingml/2006/picture">
                   <pic:nvPicPr>
-                    <pic:cNvPr id="0" name="Picture 1" descr="file:/tmp/%5BCDB%5D%20In-Flight%20Entertainment%20Dictionary-m2doc8559292365737883241.jpg"/>
+                    <pic:cNvPr id="0" name="Picture 1" descr="file:/tmp/%5BCDB%5D%20In-Flight%20Entertainment%20Dictionary-m2doc2000681855432853664.jpg"/>
                     <pic:cNvPicPr>
                       <a:picLocks noChangeAspect="true"/>
                     </pic:cNvPicPr>

</xml_diff>

<commit_message>
Fixed typo in templates.
</commit_message>
<xml_diff>
--- a/tests/org.obeonetwork.capella.m2doc.aql.queries.tests/resources/IFE/LA-Complete/LA-Complete-expected-generation.docx
+++ b/tests/org.obeonetwork.capella.m2doc.aql.queries.tests/resources/IFE/LA-Complete/LA-Complete-expected-generation.docx
@@ -123,6 +123,12 @@
           <w:lang w:val="fr-FR"/>
         </w:rPr>
         <w:t xml:space="preserve"> of Content</w:t>
+      </w:r>
+      <w:r>
+        <w:rPr>
+          <w:lang w:val="fr-FR"/>
+        </w:rPr>
+        <w:t>s</w:t>
       </w:r>
     </w:p>
     <w:p>
@@ -243,12 +249,12 @@
         <w:drawing>
           <wp:inline distT="0" distR="0" distB="0" distL="0">
             <wp:extent cx="5080000" cy="2019300"/>
-            <wp:docPr id="0" name="Drawing 0" descr="file:/tmp/%5BLCBD%5D%20Architecture%20Drivers-m2doc7969661239211577497.jpg"/>
+            <wp:docPr id="0" name="Drawing 0" descr="file:/tmp/%5BLCBD%5D%20Architecture%20Drivers-m2doc6071585739750076197.jpg"/>
             <a:graphic xmlns:a="http://schemas.openxmlformats.org/drawingml/2006/main">
               <a:graphicData uri="http://schemas.openxmlformats.org/drawingml/2006/picture">
                 <pic:pic xmlns:pic="http://schemas.openxmlformats.org/drawingml/2006/picture">
                   <pic:nvPicPr>
-                    <pic:cNvPr id="0" name="Picture 0" descr="file:/tmp/%5BLCBD%5D%20Architecture%20Drivers-m2doc7969661239211577497.jpg"/>
+                    <pic:cNvPr id="0" name="Picture 0" descr="file:/tmp/%5BLCBD%5D%20Architecture%20Drivers-m2doc6071585739750076197.jpg"/>
                     <pic:cNvPicPr>
                       <a:picLocks noChangeAspect="true"/>
                     </pic:cNvPicPr>
@@ -62773,12 +62779,12 @@
         <w:drawing>
           <wp:inline distT="0" distR="0" distB="0" distL="0">
             <wp:extent cx="5080000" cy="2667000"/>
-            <wp:docPr id="1" name="Drawing 1" descr="file:/tmp/%5BCDB%5D%20In-Flight%20Entertainment%20Dictionary-m2doc2000681855432853664.jpg"/>
+            <wp:docPr id="1" name="Drawing 1" descr="file:/tmp/%5BCDB%5D%20In-Flight%20Entertainment%20Dictionary-m2doc7778031293109857541.jpg"/>
             <a:graphic xmlns:a="http://schemas.openxmlformats.org/drawingml/2006/main">
               <a:graphicData uri="http://schemas.openxmlformats.org/drawingml/2006/picture">
                 <pic:pic xmlns:pic="http://schemas.openxmlformats.org/drawingml/2006/picture">
                   <pic:nvPicPr>
-                    <pic:cNvPr id="0" name="Picture 1" descr="file:/tmp/%5BCDB%5D%20In-Flight%20Entertainment%20Dictionary-m2doc2000681855432853664.jpg"/>
+                    <pic:cNvPr id="0" name="Picture 1" descr="file:/tmp/%5BCDB%5D%20In-Flight%20Entertainment%20Dictionary-m2doc7778031293109857541.jpg"/>
                     <pic:cNvPicPr>
                       <a:picLocks noChangeAspect="true"/>
                     </pic:cNvPicPr>
@@ -71439,7 +71445,7 @@
 </file>
 
 <file path=customXml/itemProps1.xml><?xml version="1.0" encoding="utf-8"?>
-<ds:datastoreItem xmlns:ds="http://schemas.openxmlformats.org/officeDocument/2006/customXml" ds:itemID="{AE173A07-16F8-4C85-A05B-3A41F9C122B2}">
+<ds:datastoreItem xmlns:ds="http://schemas.openxmlformats.org/officeDocument/2006/customXml" ds:itemID="{260ED7E4-635F-4278-A8DE-D89CE302D71B}">
   <ds:schemaRefs>
     <ds:schemaRef ds:uri="http://schemas.openxmlformats.org/officeDocument/2006/bibliography"/>
   </ds:schemaRefs>

</xml_diff>

<commit_message>
Moved templates to M2Doc 3.1.1.
</commit_message>
<xml_diff>
--- a/tests/org.obeonetwork.capella.m2doc.aql.queries.tests/resources/IFE/LA-Complete/LA-Complete-expected-generation.docx
+++ b/tests/org.obeonetwork.capella.m2doc.aql.queries.tests/resources/IFE/LA-Complete/LA-Complete-expected-generation.docx
@@ -11,6 +11,8 @@
           <w:szCs w:val="80"/>
         </w:rPr>
       </w:pPr>
+      <w:bookmarkStart w:id="0" w:name="_GoBack"/>
+      <w:bookmarkEnd w:id="0"/>
       <w:r>
         <w:t/>
       </w:r>
@@ -210,12 +212,12 @@
         <w:drawing>
           <wp:inline distT="0" distR="0" distB="0" distL="0">
             <wp:extent cx="5080000" cy="2019300"/>
-            <wp:docPr id="0" name="Drawing 0" descr="file:/tmp/%5BLCBD%5D%20Architecture%20Drivers-m2doc8197805499029141978.jpg"/>
+            <wp:docPr id="0" name="Drawing 0" descr="file:/tmp/%5BLCBD%5D%20Architecture%20Drivers-m2doc1597815543297993253.jpg"/>
             <a:graphic xmlns:a="http://schemas.openxmlformats.org/drawingml/2006/main">
               <a:graphicData uri="http://schemas.openxmlformats.org/drawingml/2006/picture">
                 <pic:pic xmlns:pic="http://schemas.openxmlformats.org/drawingml/2006/picture">
                   <pic:nvPicPr>
-                    <pic:cNvPr id="0" name="Picture 0" descr="file:/tmp/%5BLCBD%5D%20Architecture%20Drivers-m2doc8197805499029141978.jpg"/>
+                    <pic:cNvPr id="0" name="Picture 0" descr="file:/tmp/%5BLCBD%5D%20Architecture%20Drivers-m2doc1597815543297993253.jpg"/>
                     <pic:cNvPicPr>
                       <a:picLocks noChangeAspect="true"/>
                     </pic:cNvPicPr>
@@ -7000,19 +7002,17 @@
       </w:r>
     </w:p>
     <w:p>
-      <w:bookmarkStart w:id="0" w:name="_GoBack"/>
-      <w:bookmarkEnd w:id="0"/>
       <w:r>
         <w:t/>
         <w:drawing>
           <wp:inline distT="0" distR="0" distB="0" distL="0">
             <wp:extent cx="5080000" cy="4064000"/>
-            <wp:docPr id="1" name="Drawing 1" descr="file:/tmp/%5BLDFB%5D%20Top%20Level%20Functions-m2doc7844347200954083424.jpg"/>
+            <wp:docPr id="1" name="Drawing 1" descr="file:/tmp/%5BLDFB%5D%20Top%20Level%20Functions-m2doc2341293293149237478.jpg"/>
             <a:graphic xmlns:a="http://schemas.openxmlformats.org/drawingml/2006/main">
               <a:graphicData uri="http://schemas.openxmlformats.org/drawingml/2006/picture">
                 <pic:pic xmlns:pic="http://schemas.openxmlformats.org/drawingml/2006/picture">
                   <pic:nvPicPr>
-                    <pic:cNvPr id="0" name="Picture 1" descr="file:/tmp/%5BLDFB%5D%20Top%20Level%20Functions-m2doc7844347200954083424.jpg"/>
+                    <pic:cNvPr id="0" name="Picture 1" descr="file:/tmp/%5BLDFB%5D%20Top%20Level%20Functions-m2doc2341293293149237478.jpg"/>
                     <pic:cNvPicPr>
                       <a:picLocks noChangeAspect="true"/>
                     </pic:cNvPicPr>
@@ -17273,19 +17273,17 @@
       </w:r>
     </w:p>
     <w:p>
-      <w:bookmarkStart w:id="0" w:name="_GoBack"/>
-      <w:bookmarkEnd w:id="0"/>
       <w:r>
         <w:t/>
         <w:drawing>
           <wp:inline distT="0" distR="0" distB="0" distL="0">
             <wp:extent cx="5080000" cy="4229100"/>
-            <wp:docPr id="2" name="Drawing 2" descr="file:/tmp/%5BLDFB%5D%20%5BCTX%5D%20Provide%20Aircraft%20Interface-m2doc4136147448973864583.jpg"/>
+            <wp:docPr id="2" name="Drawing 2" descr="file:/tmp/%5BLDFB%5D%20%5BCTX%5D%20Provide%20Aircraft%20Interface-m2doc7084627241621147048.jpg"/>
             <a:graphic xmlns:a="http://schemas.openxmlformats.org/drawingml/2006/main">
               <a:graphicData uri="http://schemas.openxmlformats.org/drawingml/2006/picture">
                 <pic:pic xmlns:pic="http://schemas.openxmlformats.org/drawingml/2006/picture">
                   <pic:nvPicPr>
-                    <pic:cNvPr id="0" name="Picture 2" descr="file:/tmp/%5BLDFB%5D%20%5BCTX%5D%20Provide%20Aircraft%20Interface-m2doc4136147448973864583.jpg"/>
+                    <pic:cNvPr id="0" name="Picture 2" descr="file:/tmp/%5BLDFB%5D%20%5BCTX%5D%20Provide%20Aircraft%20Interface-m2doc7084627241621147048.jpg"/>
                     <pic:cNvPicPr>
                       <a:picLocks noChangeAspect="true"/>
                     </pic:cNvPicPr>
@@ -21545,19 +21543,17 @@
       </w:r>
     </w:p>
     <w:p>
-      <w:bookmarkStart w:id="0" w:name="_GoBack"/>
-      <w:bookmarkEnd w:id="0"/>
       <w:r>
         <w:t/>
         <w:drawing>
           <wp:inline distT="0" distR="0" distB="0" distL="0">
             <wp:extent cx="5080000" cy="2832100"/>
-            <wp:docPr id="3" name="Drawing 3" descr="file:/tmp/%5BLDFB%5D%20%5BCTX%5D%20Manage%20Audio%20and%20Video%20Diffusion-m2doc8223495719354722874.jpg"/>
+            <wp:docPr id="3" name="Drawing 3" descr="file:/tmp/%5BLDFB%5D%20%5BCTX%5D%20Manage%20Audio%20and%20Video%20Diffusion-m2doc403726378199465183.jpg"/>
             <a:graphic xmlns:a="http://schemas.openxmlformats.org/drawingml/2006/main">
               <a:graphicData uri="http://schemas.openxmlformats.org/drawingml/2006/picture">
                 <pic:pic xmlns:pic="http://schemas.openxmlformats.org/drawingml/2006/picture">
                   <pic:nvPicPr>
-                    <pic:cNvPr id="0" name="Picture 3" descr="file:/tmp/%5BLDFB%5D%20%5BCTX%5D%20Manage%20Audio%20and%20Video%20Diffusion-m2doc8223495719354722874.jpg"/>
+                    <pic:cNvPr id="0" name="Picture 3" descr="file:/tmp/%5BLDFB%5D%20%5BCTX%5D%20Manage%20Audio%20and%20Video%20Diffusion-m2doc403726378199465183.jpg"/>
                     <pic:cNvPicPr>
                       <a:picLocks noChangeAspect="true"/>
                     </pic:cNvPicPr>
@@ -21943,19 +21939,17 @@
       </w:r>
     </w:p>
     <w:p>
-      <w:bookmarkStart w:id="0" w:name="_GoBack"/>
-      <w:bookmarkEnd w:id="0"/>
       <w:r>
         <w:t/>
         <w:drawing>
           <wp:inline distT="0" distR="0" distB="0" distL="0">
             <wp:extent cx="5080000" cy="4013200"/>
-            <wp:docPr id="4" name="Drawing 4" descr="file:/tmp/%5BLDFB%5D%20%5BCTX%5D%20Process%20Audio%20Video%20Requests-m2doc3490697317376035910.jpg"/>
+            <wp:docPr id="4" name="Drawing 4" descr="file:/tmp/%5BLDFB%5D%20%5BCTX%5D%20Process%20Audio%20Video%20Requests-m2doc7828758670649621965.jpg"/>
             <a:graphic xmlns:a="http://schemas.openxmlformats.org/drawingml/2006/main">
               <a:graphicData uri="http://schemas.openxmlformats.org/drawingml/2006/picture">
                 <pic:pic xmlns:pic="http://schemas.openxmlformats.org/drawingml/2006/picture">
                   <pic:nvPicPr>
-                    <pic:cNvPr id="0" name="Picture 4" descr="file:/tmp/%5BLDFB%5D%20%5BCTX%5D%20Process%20Audio%20Video%20Requests-m2doc3490697317376035910.jpg"/>
+                    <pic:cNvPr id="0" name="Picture 4" descr="file:/tmp/%5BLDFB%5D%20%5BCTX%5D%20Process%20Audio%20Video%20Requests-m2doc7828758670649621965.jpg"/>
                     <pic:cNvPicPr>
                       <a:picLocks noChangeAspect="true"/>
                     </pic:cNvPicPr>
@@ -23604,19 +23598,17 @@
       </w:r>
     </w:p>
     <w:p>
-      <w:bookmarkStart w:id="0" w:name="_GoBack"/>
-      <w:bookmarkEnd w:id="0"/>
       <w:r>
         <w:t/>
         <w:drawing>
           <wp:inline distT="0" distR="0" distB="0" distL="0">
             <wp:extent cx="5080000" cy="3759200"/>
-            <wp:docPr id="5" name="Drawing 5" descr="file:/tmp/%5BLDFB%5D%20%5BCTX%5D%20Broadcast%20Stored%20Audio%20Video%20Streams-m2doc9118125433221614070.jpg"/>
+            <wp:docPr id="5" name="Drawing 5" descr="file:/tmp/%5BLDFB%5D%20%5BCTX%5D%20Broadcast%20Stored%20Audio%20Video%20Streams-m2doc5677224588853325317.jpg"/>
             <a:graphic xmlns:a="http://schemas.openxmlformats.org/drawingml/2006/main">
               <a:graphicData uri="http://schemas.openxmlformats.org/drawingml/2006/picture">
                 <pic:pic xmlns:pic="http://schemas.openxmlformats.org/drawingml/2006/picture">
                   <pic:nvPicPr>
-                    <pic:cNvPr id="0" name="Picture 5" descr="file:/tmp/%5BLDFB%5D%20%5BCTX%5D%20Broadcast%20Stored%20Audio%20Video%20Streams-m2doc9118125433221614070.jpg"/>
+                    <pic:cNvPr id="0" name="Picture 5" descr="file:/tmp/%5BLDFB%5D%20%5BCTX%5D%20Broadcast%20Stored%20Audio%20Video%20Streams-m2doc5677224588853325317.jpg"/>
                     <pic:cNvPicPr>
                       <a:picLocks noChangeAspect="true"/>
                     </pic:cNvPicPr>
@@ -25470,19 +25462,17 @@
       </w:r>
     </w:p>
     <w:p>
-      <w:bookmarkStart w:id="0" w:name="_GoBack"/>
-      <w:bookmarkEnd w:id="0"/>
       <w:r>
         <w:t/>
         <w:drawing>
           <wp:inline distT="0" distR="0" distB="0" distL="0">
             <wp:extent cx="5080000" cy="2387600"/>
-            <wp:docPr id="6" name="Drawing 6" descr="file:/tmp/%5BLDFB%5D%20%5BCTX%5D%20Display%20Video%20and%20Play%20Audio-m2doc2647303103970870681.jpg"/>
+            <wp:docPr id="6" name="Drawing 6" descr="file:/tmp/%5BLDFB%5D%20%5BCTX%5D%20Display%20Video%20and%20Play%20Audio-m2doc6847087724417040398.jpg"/>
             <a:graphic xmlns:a="http://schemas.openxmlformats.org/drawingml/2006/main">
               <a:graphicData uri="http://schemas.openxmlformats.org/drawingml/2006/picture">
                 <pic:pic xmlns:pic="http://schemas.openxmlformats.org/drawingml/2006/picture">
                   <pic:nvPicPr>
-                    <pic:cNvPr id="0" name="Picture 6" descr="file:/tmp/%5BLDFB%5D%20%5BCTX%5D%20Display%20Video%20and%20Play%20Audio-m2doc2647303103970870681.jpg"/>
+                    <pic:cNvPr id="0" name="Picture 6" descr="file:/tmp/%5BLDFB%5D%20%5BCTX%5D%20Display%20Video%20and%20Play%20Audio-m2doc6847087724417040398.jpg"/>
                     <pic:cNvPicPr>
                       <a:picLocks noChangeAspect="true"/>
                     </pic:cNvPicPr>
@@ -29243,19 +29233,17 @@
       </w:r>
     </w:p>
     <w:p>
-      <w:bookmarkStart w:id="0" w:name="_GoBack"/>
-      <w:bookmarkEnd w:id="0"/>
       <w:r>
         <w:t/>
         <w:drawing>
           <wp:inline distT="0" distR="0" distB="0" distL="0">
             <wp:extent cx="5080000" cy="2387600"/>
-            <wp:docPr id="7" name="Drawing 7" descr="file:/tmp/%5BLDFB%5D%20%5BCTX%5D%20Run%20Passenger%20Services-m2doc1811787517949860551.jpg"/>
+            <wp:docPr id="7" name="Drawing 7" descr="file:/tmp/%5BLDFB%5D%20%5BCTX%5D%20Run%20Passenger%20Services-m2doc4422558659243472302.jpg"/>
             <a:graphic xmlns:a="http://schemas.openxmlformats.org/drawingml/2006/main">
               <a:graphicData uri="http://schemas.openxmlformats.org/drawingml/2006/picture">
                 <pic:pic xmlns:pic="http://schemas.openxmlformats.org/drawingml/2006/picture">
                   <pic:nvPicPr>
-                    <pic:cNvPr id="0" name="Picture 7" descr="file:/tmp/%5BLDFB%5D%20%5BCTX%5D%20Run%20Passenger%20Services-m2doc1811787517949860551.jpg"/>
+                    <pic:cNvPr id="0" name="Picture 7" descr="file:/tmp/%5BLDFB%5D%20%5BCTX%5D%20Run%20Passenger%20Services-m2doc4422558659243472302.jpg"/>
                     <pic:cNvPicPr>
                       <a:picLocks noChangeAspect="true"/>
                     </pic:cNvPicPr>
@@ -29617,19 +29605,17 @@
       </w:r>
     </w:p>
     <w:p>
-      <w:bookmarkStart w:id="0" w:name="_GoBack"/>
-      <w:bookmarkEnd w:id="0"/>
       <w:r>
         <w:t/>
         <w:drawing>
           <wp:inline distT="0" distR="0" distB="0" distL="0">
             <wp:extent cx="5080000" cy="3556000"/>
-            <wp:docPr id="8" name="Drawing 8" descr="file:/tmp/%5BLDFB%5D%20%5BCTX%5D%20Run%20Video-On-Demand%20Service-m2doc7525803300188836604.jpg"/>
+            <wp:docPr id="8" name="Drawing 8" descr="file:/tmp/%5BLDFB%5D%20%5BCTX%5D%20Run%20Video-On-Demand%20Service-m2doc7916798664828086369.jpg"/>
             <a:graphic xmlns:a="http://schemas.openxmlformats.org/drawingml/2006/main">
               <a:graphicData uri="http://schemas.openxmlformats.org/drawingml/2006/picture">
                 <pic:pic xmlns:pic="http://schemas.openxmlformats.org/drawingml/2006/picture">
                   <pic:nvPicPr>
-                    <pic:cNvPr id="0" name="Picture 8" descr="file:/tmp/%5BLDFB%5D%20%5BCTX%5D%20Run%20Video-On-Demand%20Service-m2doc7525803300188836604.jpg"/>
+                    <pic:cNvPr id="0" name="Picture 8" descr="file:/tmp/%5BLDFB%5D%20%5BCTX%5D%20Run%20Video-On-Demand%20Service-m2doc7916798664828086369.jpg"/>
                     <pic:cNvPicPr>
                       <a:picLocks noChangeAspect="true"/>
                     </pic:cNvPicPr>
@@ -34033,19 +34019,17 @@
       </w:r>
     </w:p>
     <w:p>
-      <w:bookmarkStart w:id="0" w:name="_GoBack"/>
-      <w:bookmarkEnd w:id="0"/>
       <w:r>
         <w:t/>
         <w:drawing>
           <wp:inline distT="0" distR="0" distB="0" distL="0">
             <wp:extent cx="5080000" cy="4241800"/>
-            <wp:docPr id="9" name="Drawing 9" descr="file:/tmp/%5BLDFB%5D%20%5BCTX%5D%20Run%20Cabin%20Intercommunication%20Service-m2doc6219597843167891991.jpg"/>
+            <wp:docPr id="9" name="Drawing 9" descr="file:/tmp/%5BLDFB%5D%20%5BCTX%5D%20Run%20Cabin%20Intercommunication%20Service-m2doc9203762360178295034.jpg"/>
             <a:graphic xmlns:a="http://schemas.openxmlformats.org/drawingml/2006/main">
               <a:graphicData uri="http://schemas.openxmlformats.org/drawingml/2006/picture">
                 <pic:pic xmlns:pic="http://schemas.openxmlformats.org/drawingml/2006/picture">
                   <pic:nvPicPr>
-                    <pic:cNvPr id="0" name="Picture 9" descr="file:/tmp/%5BLDFB%5D%20%5BCTX%5D%20Run%20Cabin%20Intercommunication%20Service-m2doc6219597843167891991.jpg"/>
+                    <pic:cNvPr id="0" name="Picture 9" descr="file:/tmp/%5BLDFB%5D%20%5BCTX%5D%20Run%20Cabin%20Intercommunication%20Service-m2doc9203762360178295034.jpg"/>
                     <pic:cNvPicPr>
                       <a:picLocks noChangeAspect="true"/>
                     </pic:cNvPicPr>
@@ -36426,19 +36410,17 @@
       </w:r>
     </w:p>
     <w:p>
-      <w:bookmarkStart w:id="0" w:name="_GoBack"/>
-      <w:bookmarkEnd w:id="0"/>
       <w:r>
         <w:t/>
         <w:drawing>
           <wp:inline distT="0" distR="0" distB="0" distL="0">
             <wp:extent cx="5080000" cy="2527300"/>
-            <wp:docPr id="10" name="Drawing 10" descr="file:/tmp/%5BLDFB%5D%20%5BCTX%5D%20Manage%20Passenger%20Services%20Lifecycle-m2doc8755161573500528536.jpg"/>
+            <wp:docPr id="10" name="Drawing 10" descr="file:/tmp/%5BLDFB%5D%20%5BCTX%5D%20Manage%20Passenger%20Services%20Lifecycle-m2doc948310256992920606.jpg"/>
             <a:graphic xmlns:a="http://schemas.openxmlformats.org/drawingml/2006/main">
               <a:graphicData uri="http://schemas.openxmlformats.org/drawingml/2006/picture">
                 <pic:pic xmlns:pic="http://schemas.openxmlformats.org/drawingml/2006/picture">
                   <pic:nvPicPr>
-                    <pic:cNvPr id="0" name="Picture 10" descr="file:/tmp/%5BLDFB%5D%20%5BCTX%5D%20Manage%20Passenger%20Services%20Lifecycle-m2doc8755161573500528536.jpg"/>
+                    <pic:cNvPr id="0" name="Picture 10" descr="file:/tmp/%5BLDFB%5D%20%5BCTX%5D%20Manage%20Passenger%20Services%20Lifecycle-m2doc948310256992920606.jpg"/>
                     <pic:cNvPicPr>
                       <a:picLocks noChangeAspect="true"/>
                     </pic:cNvPicPr>
@@ -40542,12 +40524,12 @@
         <w:drawing>
           <wp:inline distT="0" distR="0" distB="0" distL="0">
             <wp:extent cx="5080000" cy="2667000"/>
-            <wp:docPr id="11" name="Drawing 11" descr="file:/tmp/%5BCDB%5D%20In-Flight%20Entertainment%20Dictionary-m2doc8443070667646556027.jpg"/>
+            <wp:docPr id="11" name="Drawing 11" descr="file:/tmp/%5BCDB%5D%20In-Flight%20Entertainment%20Dictionary-m2doc3527622645130663242.jpg"/>
             <a:graphic xmlns:a="http://schemas.openxmlformats.org/drawingml/2006/main">
               <a:graphicData uri="http://schemas.openxmlformats.org/drawingml/2006/picture">
                 <pic:pic xmlns:pic="http://schemas.openxmlformats.org/drawingml/2006/picture">
                   <pic:nvPicPr>
-                    <pic:cNvPr id="0" name="Picture 11" descr="file:/tmp/%5BCDB%5D%20In-Flight%20Entertainment%20Dictionary-m2doc8443070667646556027.jpg"/>
+                    <pic:cNvPr id="0" name="Picture 11" descr="file:/tmp/%5BCDB%5D%20In-Flight%20Entertainment%20Dictionary-m2doc3527622645130663242.jpg"/>
                     <pic:cNvPicPr>
                       <a:picLocks noChangeAspect="true"/>
                     </pic:cNvPicPr>
@@ -41489,7 +41471,6 @@
           <w:i/>
           <w:iCs/>
         </w:rPr>
-        <w:lastRenderedPageBreak/>
         <w:t>No contained property</w:t>
       </w:r>
     </w:p>
@@ -41513,7 +41494,6 @@
           <w:i/>
           <w:iCs/>
         </w:rPr>
-        <w:lastRenderedPageBreak/>
         <w:t>No contained property</w:t>
       </w:r>
     </w:p>
@@ -41537,7 +41517,6 @@
           <w:i/>
           <w:iCs/>
         </w:rPr>
-        <w:lastRenderedPageBreak/>
         <w:t>No contained property</w:t>
       </w:r>
     </w:p>
@@ -41644,7 +41623,7 @@
             <w:noProof/>
             <w:lang w:val="fr-FR"/>
           </w:rPr>
-          <w:t>5</w:t>
+          <w:t>1</w:t>
         </w:r>
         <w:r>
           <w:fldChar w:fldCharType="end"/>
@@ -44143,7 +44122,7 @@
 </file>
 
 <file path=customXml/itemProps1.xml><?xml version="1.0" encoding="utf-8"?>
-<ds:datastoreItem xmlns:ds="http://schemas.openxmlformats.org/officeDocument/2006/customXml" ds:itemID="{CC95E624-8994-4BA1-B138-450647DA79C8}">
+<ds:datastoreItem xmlns:ds="http://schemas.openxmlformats.org/officeDocument/2006/customXml" ds:itemID="{6FC39AC2-B48A-4F9C-9F08-75201626C4FD}">
   <ds:schemaRefs>
     <ds:schemaRef ds:uri="http://schemas.openxmlformats.org/officeDocument/2006/bibliography"/>
   </ds:schemaRefs>

</xml_diff>

<commit_message>
Updated IFE tests for M2Doc 3.2.1.
</commit_message>
<xml_diff>
--- a/tests/org.obeonetwork.capella.m2doc.aql.queries.tests/resources/IFE/LA-Complete/LA-Complete-expected-generation.docx
+++ b/tests/org.obeonetwork.capella.m2doc.aql.queries.tests/resources/IFE/LA-Complete/LA-Complete-expected-generation.docx
@@ -239,12 +239,12 @@
         <w:drawing>
           <wp:inline distT="0" distR="0" distB="0" distL="0">
             <wp:extent cx="5080000" cy="2019300"/>
-            <wp:docPr id="0" name="Drawing 0" descr="file:/tmp/%5BLCBD%5D%20Architecture%20Drivers-m2doc4606010624415544909.jpg"/>
+            <wp:docPr id="0" name="Drawing 0" descr="file:/tmp/%5BLCBD%5D%20Architecture%20Drivers-m2doc8748178131530374568.jpg"/>
             <a:graphic xmlns:a="http://schemas.openxmlformats.org/drawingml/2006/main">
               <a:graphicData uri="http://schemas.openxmlformats.org/drawingml/2006/picture">
                 <pic:pic xmlns:pic="http://schemas.openxmlformats.org/drawingml/2006/picture">
                   <pic:nvPicPr>
-                    <pic:cNvPr id="0" name="Picture 0" descr="file:/tmp/%5BLCBD%5D%20Architecture%20Drivers-m2doc4606010624415544909.jpg"/>
+                    <pic:cNvPr id="0" name="Picture 0" descr="file:/tmp/%5BLCBD%5D%20Architecture%20Drivers-m2doc8748178131530374568.jpg"/>
                     <pic:cNvPicPr>
                       <a:picLocks noChangeAspect="true"/>
                     </pic:cNvPicPr>
@@ -10623,12 +10623,12 @@
         <w:drawing>
           <wp:inline distT="0" distR="0" distB="0" distL="0">
             <wp:extent cx="5080000" cy="4064000"/>
-            <wp:docPr id="1" name="Drawing 1" descr="file:/tmp/%5BLDFB%5D%20Top%20Level%20Functions-m2doc4816773931544531696.jpg"/>
+            <wp:docPr id="1" name="Drawing 1" descr="file:/tmp/%5BLDFB%5D%20Top%20Level%20Functions-m2doc412499794230113414.jpg"/>
             <a:graphic xmlns:a="http://schemas.openxmlformats.org/drawingml/2006/main">
               <a:graphicData uri="http://schemas.openxmlformats.org/drawingml/2006/picture">
                 <pic:pic xmlns:pic="http://schemas.openxmlformats.org/drawingml/2006/picture">
                   <pic:nvPicPr>
-                    <pic:cNvPr id="0" name="Picture 1" descr="file:/tmp/%5BLDFB%5D%20Top%20Level%20Functions-m2doc4816773931544531696.jpg"/>
+                    <pic:cNvPr id="0" name="Picture 1" descr="file:/tmp/%5BLDFB%5D%20Top%20Level%20Functions-m2doc412499794230113414.jpg"/>
                     <pic:cNvPicPr>
                       <a:picLocks noChangeAspect="true"/>
                     </pic:cNvPicPr>
@@ -23755,12 +23755,12 @@
         <w:drawing>
           <wp:inline distT="0" distR="0" distB="0" distL="0">
             <wp:extent cx="5080000" cy="4241800"/>
-            <wp:docPr id="2" name="Drawing 2" descr="file:/tmp/%5BLDFB%5D%20%5BCTX%5D%20Provide%20Aircraft%20Interface-m2doc1844952417548394041.jpg"/>
+            <wp:docPr id="2" name="Drawing 2" descr="file:/tmp/%5BLDFB%5D%20%5BCTX%5D%20Provide%20Aircraft%20Interface-m2doc4603391224109712378.jpg"/>
             <a:graphic xmlns:a="http://schemas.openxmlformats.org/drawingml/2006/main">
               <a:graphicData uri="http://schemas.openxmlformats.org/drawingml/2006/picture">
                 <pic:pic xmlns:pic="http://schemas.openxmlformats.org/drawingml/2006/picture">
                   <pic:nvPicPr>
-                    <pic:cNvPr id="0" name="Picture 2" descr="file:/tmp/%5BLDFB%5D%20%5BCTX%5D%20Provide%20Aircraft%20Interface-m2doc1844952417548394041.jpg"/>
+                    <pic:cNvPr id="0" name="Picture 2" descr="file:/tmp/%5BLDFB%5D%20%5BCTX%5D%20Provide%20Aircraft%20Interface-m2doc4603391224109712378.jpg"/>
                     <pic:cNvPicPr>
                       <a:picLocks noChangeAspect="true"/>
                     </pic:cNvPicPr>
@@ -29306,12 +29306,12 @@
         <w:drawing>
           <wp:inline distT="0" distR="0" distB="0" distL="0">
             <wp:extent cx="5080000" cy="2832100"/>
-            <wp:docPr id="3" name="Drawing 3" descr="file:/tmp/%5BLDFB%5D%20%5BCTX%5D%20Manage%20Audio%20and%20Video%20Diffusion-m2doc176950863067561444.jpg"/>
+            <wp:docPr id="3" name="Drawing 3" descr="file:/tmp/%5BLDFB%5D%20%5BCTX%5D%20Manage%20Audio%20and%20Video%20Diffusion-m2doc5762506847878448264.jpg"/>
             <a:graphic xmlns:a="http://schemas.openxmlformats.org/drawingml/2006/main">
               <a:graphicData uri="http://schemas.openxmlformats.org/drawingml/2006/picture">
                 <pic:pic xmlns:pic="http://schemas.openxmlformats.org/drawingml/2006/picture">
                   <pic:nvPicPr>
-                    <pic:cNvPr id="0" name="Picture 3" descr="file:/tmp/%5BLDFB%5D%20%5BCTX%5D%20Manage%20Audio%20and%20Video%20Diffusion-m2doc176950863067561444.jpg"/>
+                    <pic:cNvPr id="0" name="Picture 3" descr="file:/tmp/%5BLDFB%5D%20%5BCTX%5D%20Manage%20Audio%20and%20Video%20Diffusion-m2doc5762506847878448264.jpg"/>
                     <pic:cNvPicPr>
                       <a:picLocks noChangeAspect="true"/>
                     </pic:cNvPicPr>
@@ -29792,12 +29792,12 @@
         <w:drawing>
           <wp:inline distT="0" distR="0" distB="0" distL="0">
             <wp:extent cx="5080000" cy="4025900"/>
-            <wp:docPr id="4" name="Drawing 4" descr="file:/tmp/%5BLDFB%5D%20%5BCTX%5D%20Process%20Audio%20Video%20Requests-m2doc4309220338080497359.jpg"/>
+            <wp:docPr id="4" name="Drawing 4" descr="file:/tmp/%5BLDFB%5D%20%5BCTX%5D%20Process%20Audio%20Video%20Requests-m2doc8130225476379614682.jpg"/>
             <a:graphic xmlns:a="http://schemas.openxmlformats.org/drawingml/2006/main">
               <a:graphicData uri="http://schemas.openxmlformats.org/drawingml/2006/picture">
                 <pic:pic xmlns:pic="http://schemas.openxmlformats.org/drawingml/2006/picture">
                   <pic:nvPicPr>
-                    <pic:cNvPr id="0" name="Picture 4" descr="file:/tmp/%5BLDFB%5D%20%5BCTX%5D%20Process%20Audio%20Video%20Requests-m2doc4309220338080497359.jpg"/>
+                    <pic:cNvPr id="0" name="Picture 4" descr="file:/tmp/%5BLDFB%5D%20%5BCTX%5D%20Process%20Audio%20Video%20Requests-m2doc8130225476379614682.jpg"/>
                     <pic:cNvPicPr>
                       <a:picLocks noChangeAspect="true"/>
                     </pic:cNvPicPr>
@@ -31950,12 +31950,12 @@
         <w:drawing>
           <wp:inline distT="0" distR="0" distB="0" distL="0">
             <wp:extent cx="5080000" cy="3759200"/>
-            <wp:docPr id="5" name="Drawing 5" descr="file:/tmp/%5BLDFB%5D%20%5BCTX%5D%20Broadcast%20Stored%20Audio%20Video%20Streams-m2doc8319077434314828930.jpg"/>
+            <wp:docPr id="5" name="Drawing 5" descr="file:/tmp/%5BLDFB%5D%20%5BCTX%5D%20Broadcast%20Stored%20Audio%20Video%20Streams-m2doc6476796076567798161.jpg"/>
             <a:graphic xmlns:a="http://schemas.openxmlformats.org/drawingml/2006/main">
               <a:graphicData uri="http://schemas.openxmlformats.org/drawingml/2006/picture">
                 <pic:pic xmlns:pic="http://schemas.openxmlformats.org/drawingml/2006/picture">
                   <pic:nvPicPr>
-                    <pic:cNvPr id="0" name="Picture 5" descr="file:/tmp/%5BLDFB%5D%20%5BCTX%5D%20Broadcast%20Stored%20Audio%20Video%20Streams-m2doc8319077434314828930.jpg"/>
+                    <pic:cNvPr id="0" name="Picture 5" descr="file:/tmp/%5BLDFB%5D%20%5BCTX%5D%20Broadcast%20Stored%20Audio%20Video%20Streams-m2doc6476796076567798161.jpg"/>
                     <pic:cNvPicPr>
                       <a:picLocks noChangeAspect="true"/>
                     </pic:cNvPicPr>
@@ -34399,12 +34399,12 @@
         <w:drawing>
           <wp:inline distT="0" distR="0" distB="0" distL="0">
             <wp:extent cx="5080000" cy="2387600"/>
-            <wp:docPr id="6" name="Drawing 6" descr="file:/tmp/%5BLDFB%5D%20%5BCTX%5D%20Display%20Video%20and%20Play%20Audio-m2doc7839204392018533230.jpg"/>
+            <wp:docPr id="6" name="Drawing 6" descr="file:/tmp/%5BLDFB%5D%20%5BCTX%5D%20Display%20Video%20and%20Play%20Audio-m2doc6039127528261766884.jpg"/>
             <a:graphic xmlns:a="http://schemas.openxmlformats.org/drawingml/2006/main">
               <a:graphicData uri="http://schemas.openxmlformats.org/drawingml/2006/picture">
                 <pic:pic xmlns:pic="http://schemas.openxmlformats.org/drawingml/2006/picture">
                   <pic:nvPicPr>
-                    <pic:cNvPr id="0" name="Picture 6" descr="file:/tmp/%5BLDFB%5D%20%5BCTX%5D%20Display%20Video%20and%20Play%20Audio-m2doc7839204392018533230.jpg"/>
+                    <pic:cNvPr id="0" name="Picture 6" descr="file:/tmp/%5BLDFB%5D%20%5BCTX%5D%20Display%20Video%20and%20Play%20Audio-m2doc6039127528261766884.jpg"/>
                     <pic:cNvPicPr>
                       <a:picLocks noChangeAspect="true"/>
                     </pic:cNvPicPr>
@@ -39292,12 +39292,12 @@
         <w:drawing>
           <wp:inline distT="0" distR="0" distB="0" distL="0">
             <wp:extent cx="5080000" cy="2387600"/>
-            <wp:docPr id="7" name="Drawing 7" descr="file:/tmp/%5BLDFB%5D%20%5BCTX%5D%20Run%20Passenger%20Services-m2doc8152002721287160445.jpg"/>
+            <wp:docPr id="7" name="Drawing 7" descr="file:/tmp/%5BLDFB%5D%20%5BCTX%5D%20Run%20Passenger%20Services-m2doc8367969018396331409.jpg"/>
             <a:graphic xmlns:a="http://schemas.openxmlformats.org/drawingml/2006/main">
               <a:graphicData uri="http://schemas.openxmlformats.org/drawingml/2006/picture">
                 <pic:pic xmlns:pic="http://schemas.openxmlformats.org/drawingml/2006/picture">
                   <pic:nvPicPr>
-                    <pic:cNvPr id="0" name="Picture 7" descr="file:/tmp/%5BLDFB%5D%20%5BCTX%5D%20Run%20Passenger%20Services-m2doc8152002721287160445.jpg"/>
+                    <pic:cNvPr id="0" name="Picture 7" descr="file:/tmp/%5BLDFB%5D%20%5BCTX%5D%20Run%20Passenger%20Services-m2doc8367969018396331409.jpg"/>
                     <pic:cNvPicPr>
                       <a:picLocks noChangeAspect="true"/>
                     </pic:cNvPicPr>
@@ -39750,12 +39750,12 @@
         <w:drawing>
           <wp:inline distT="0" distR="0" distB="0" distL="0">
             <wp:extent cx="5080000" cy="3556000"/>
-            <wp:docPr id="8" name="Drawing 8" descr="file:/tmp/%5BLDFB%5D%20%5BCTX%5D%20Run%20Video-On-Demand%20Service-m2doc5186114491831517648.jpg"/>
+            <wp:docPr id="8" name="Drawing 8" descr="file:/tmp/%5BLDFB%5D%20%5BCTX%5D%20Run%20Video-On-Demand%20Service-m2doc3574327985409223042.jpg"/>
             <a:graphic xmlns:a="http://schemas.openxmlformats.org/drawingml/2006/main">
               <a:graphicData uri="http://schemas.openxmlformats.org/drawingml/2006/picture">
                 <pic:pic xmlns:pic="http://schemas.openxmlformats.org/drawingml/2006/picture">
                   <pic:nvPicPr>
-                    <pic:cNvPr id="0" name="Picture 8" descr="file:/tmp/%5BLDFB%5D%20%5BCTX%5D%20Run%20Video-On-Demand%20Service-m2doc5186114491831517648.jpg"/>
+                    <pic:cNvPr id="0" name="Picture 8" descr="file:/tmp/%5BLDFB%5D%20%5BCTX%5D%20Run%20Video-On-Demand%20Service-m2doc3574327985409223042.jpg"/>
                     <pic:cNvPicPr>
                       <a:picLocks noChangeAspect="true"/>
                     </pic:cNvPicPr>
@@ -45639,12 +45639,12 @@
         <w:drawing>
           <wp:inline distT="0" distR="0" distB="0" distL="0">
             <wp:extent cx="5080000" cy="4241800"/>
-            <wp:docPr id="9" name="Drawing 9" descr="file:/tmp/%5BLDFB%5D%20%5BCTX%5D%20Run%20Cabin%20Intercommunication%20Service-m2doc1292721256058633665.jpg"/>
+            <wp:docPr id="9" name="Drawing 9" descr="file:/tmp/%5BLDFB%5D%20%5BCTX%5D%20Run%20Cabin%20Intercommunication%20Service-m2doc4856019598280339376.jpg"/>
             <a:graphic xmlns:a="http://schemas.openxmlformats.org/drawingml/2006/main">
               <a:graphicData uri="http://schemas.openxmlformats.org/drawingml/2006/picture">
                 <pic:pic xmlns:pic="http://schemas.openxmlformats.org/drawingml/2006/picture">
                   <pic:nvPicPr>
-                    <pic:cNvPr id="0" name="Picture 9" descr="file:/tmp/%5BLDFB%5D%20%5BCTX%5D%20Run%20Cabin%20Intercommunication%20Service-m2doc1292721256058633665.jpg"/>
+                    <pic:cNvPr id="0" name="Picture 9" descr="file:/tmp/%5BLDFB%5D%20%5BCTX%5D%20Run%20Cabin%20Intercommunication%20Service-m2doc4856019598280339376.jpg"/>
                     <pic:cNvPicPr>
                       <a:picLocks noChangeAspect="true"/>
                     </pic:cNvPicPr>
@@ -48777,12 +48777,12 @@
         <w:drawing>
           <wp:inline distT="0" distR="0" distB="0" distL="0">
             <wp:extent cx="5080000" cy="2527300"/>
-            <wp:docPr id="10" name="Drawing 10" descr="file:/tmp/%5BLDFB%5D%20%5BCTX%5D%20Manage%20Passenger%20Services%20Lifecycle-m2doc3377886720090337103.jpg"/>
+            <wp:docPr id="10" name="Drawing 10" descr="file:/tmp/%5BLDFB%5D%20%5BCTX%5D%20Manage%20Passenger%20Services%20Lifecycle-m2doc2152446146359035432.jpg"/>
             <a:graphic xmlns:a="http://schemas.openxmlformats.org/drawingml/2006/main">
               <a:graphicData uri="http://schemas.openxmlformats.org/drawingml/2006/picture">
                 <pic:pic xmlns:pic="http://schemas.openxmlformats.org/drawingml/2006/picture">
                   <pic:nvPicPr>
-                    <pic:cNvPr id="0" name="Picture 10" descr="file:/tmp/%5BLDFB%5D%20%5BCTX%5D%20Manage%20Passenger%20Services%20Lifecycle-m2doc3377886720090337103.jpg"/>
+                    <pic:cNvPr id="0" name="Picture 10" descr="file:/tmp/%5BLDFB%5D%20%5BCTX%5D%20Manage%20Passenger%20Services%20Lifecycle-m2doc2152446146359035432.jpg"/>
                     <pic:cNvPicPr>
                       <a:picLocks noChangeAspect="true"/>
                     </pic:cNvPicPr>
@@ -54165,12 +54165,12 @@
         <w:drawing>
           <wp:inline distT="0" distR="0" distB="0" distL="0">
             <wp:extent cx="5080000" cy="2667000"/>
-            <wp:docPr id="11" name="Drawing 11" descr="file:/tmp/%5BCDB%5D%20In-Flight%20Entertainment%20Dictionary-m2doc2875556758482915285.jpg"/>
+            <wp:docPr id="11" name="Drawing 11" descr="file:/tmp/%5BCDB%5D%20In-Flight%20Entertainment%20Dictionary-m2doc6933572352779621566.jpg"/>
             <a:graphic xmlns:a="http://schemas.openxmlformats.org/drawingml/2006/main">
               <a:graphicData uri="http://schemas.openxmlformats.org/drawingml/2006/picture">
                 <pic:pic xmlns:pic="http://schemas.openxmlformats.org/drawingml/2006/picture">
                   <pic:nvPicPr>
-                    <pic:cNvPr id="0" name="Picture 11" descr="file:/tmp/%5BCDB%5D%20In-Flight%20Entertainment%20Dictionary-m2doc2875556758482915285.jpg"/>
+                    <pic:cNvPr id="0" name="Picture 11" descr="file:/tmp/%5BCDB%5D%20In-Flight%20Entertainment%20Dictionary-m2doc6933572352779621566.jpg"/>
                     <pic:cNvPicPr>
                       <a:picLocks noChangeAspect="true"/>
                     </pic:cNvPicPr>
@@ -55811,7 +55811,7 @@
         <w:docPartGallery w:val="Page Numbers (Bottom of Page)"/>
         <w:docPartUnique w:val="true"/>
       </w:docPartObj>
-      <w:id w:val="1108158967"/>
+      <w:id w:val="1098664094"/>
     </w:sdtPr>
     <w:sdtContent>
       <w:p>
@@ -55834,7 +55834,7 @@
         </w:r>
         <w:r>
           <w:rPr/>
-          <w:t>0</w:t>
+          <w:t>11</w:t>
         </w:r>
         <w:r>
           <w:rPr/>
@@ -56988,6 +56988,7 @@
     <w:rsid w:val="00e4058c"/>
     <w:pPr>
       <w:widowControl/>
+      <w:suppressAutoHyphens w:val="true"/>
       <w:bidi w:val="0"/>
       <w:spacing w:lineRule="auto" w:line="276" w:before="0" w:after="200"/>
       <w:jc w:val="left"/>
@@ -57629,6 +57630,7 @@
     <w:rsid w:val="00de2b56"/>
     <w:pPr>
       <w:widowControl/>
+      <w:suppressAutoHyphens w:val="true"/>
       <w:bidi w:val="0"/>
       <w:spacing w:before="0" w:after="0"/>
       <w:jc w:val="left"/>

</xml_diff>

<commit_message>
Moving from 5.1.0 to 5.2.0.
</commit_message>
<xml_diff>
--- a/tests/org.obeonetwork.capella.m2doc.aql.queries.tests/resources/IFE/LA-Complete/LA-Complete-expected-generation.docx
+++ b/tests/org.obeonetwork.capella.m2doc.aql.queries.tests/resources/IFE/LA-Complete/LA-Complete-expected-generation.docx
@@ -239,12 +239,12 @@
         <w:drawing>
           <wp:inline distT="0" distR="0" distB="0" distL="0">
             <wp:extent cx="5080000" cy="2019300"/>
-            <wp:docPr id="0" name="Drawing 0" descr="file:/tmp/%5BLCBD%5D%20Architecture%20Drivers-m2doc8748178131530374568.jpg"/>
+            <wp:docPr id="0" name="Drawing 0" descr="file:/tmp/%5BLCBD%5D%20Architecture%20Drivers-m2doc8618233890499755482.jpg"/>
             <a:graphic xmlns:a="http://schemas.openxmlformats.org/drawingml/2006/main">
               <a:graphicData uri="http://schemas.openxmlformats.org/drawingml/2006/picture">
                 <pic:pic xmlns:pic="http://schemas.openxmlformats.org/drawingml/2006/picture">
                   <pic:nvPicPr>
-                    <pic:cNvPr id="0" name="Picture 0" descr="file:/tmp/%5BLCBD%5D%20Architecture%20Drivers-m2doc8748178131530374568.jpg"/>
+                    <pic:cNvPr id="0" name="Picture 0" descr="file:/tmp/%5BLCBD%5D%20Architecture%20Drivers-m2doc8618233890499755482.jpg"/>
                     <pic:cNvPicPr>
                       <a:picLocks noChangeAspect="true"/>
                     </pic:cNvPicPr>
@@ -10623,12 +10623,12 @@
         <w:drawing>
           <wp:inline distT="0" distR="0" distB="0" distL="0">
             <wp:extent cx="5080000" cy="4064000"/>
-            <wp:docPr id="1" name="Drawing 1" descr="file:/tmp/%5BLDFB%5D%20Top%20Level%20Functions-m2doc412499794230113414.jpg"/>
+            <wp:docPr id="1" name="Drawing 1" descr="file:/tmp/%5BLDFB%5D%20Top%20Level%20Functions-m2doc2923804638982834803.jpg"/>
             <a:graphic xmlns:a="http://schemas.openxmlformats.org/drawingml/2006/main">
               <a:graphicData uri="http://schemas.openxmlformats.org/drawingml/2006/picture">
                 <pic:pic xmlns:pic="http://schemas.openxmlformats.org/drawingml/2006/picture">
                   <pic:nvPicPr>
-                    <pic:cNvPr id="0" name="Picture 1" descr="file:/tmp/%5BLDFB%5D%20Top%20Level%20Functions-m2doc412499794230113414.jpg"/>
+                    <pic:cNvPr id="0" name="Picture 1" descr="file:/tmp/%5BLDFB%5D%20Top%20Level%20Functions-m2doc2923804638982834803.jpg"/>
                     <pic:cNvPicPr>
                       <a:picLocks noChangeAspect="true"/>
                     </pic:cNvPicPr>
@@ -23755,12 +23755,12 @@
         <w:drawing>
           <wp:inline distT="0" distR="0" distB="0" distL="0">
             <wp:extent cx="5080000" cy="4241800"/>
-            <wp:docPr id="2" name="Drawing 2" descr="file:/tmp/%5BLDFB%5D%20%5BCTX%5D%20Provide%20Aircraft%20Interface-m2doc4603391224109712378.jpg"/>
+            <wp:docPr id="2" name="Drawing 2" descr="file:/tmp/%5BLDFB%5D%20%5BCTX%5D%20Provide%20Aircraft%20Interface-m2doc8705174844104216469.jpg"/>
             <a:graphic xmlns:a="http://schemas.openxmlformats.org/drawingml/2006/main">
               <a:graphicData uri="http://schemas.openxmlformats.org/drawingml/2006/picture">
                 <pic:pic xmlns:pic="http://schemas.openxmlformats.org/drawingml/2006/picture">
                   <pic:nvPicPr>
-                    <pic:cNvPr id="0" name="Picture 2" descr="file:/tmp/%5BLDFB%5D%20%5BCTX%5D%20Provide%20Aircraft%20Interface-m2doc4603391224109712378.jpg"/>
+                    <pic:cNvPr id="0" name="Picture 2" descr="file:/tmp/%5BLDFB%5D%20%5BCTX%5D%20Provide%20Aircraft%20Interface-m2doc8705174844104216469.jpg"/>
                     <pic:cNvPicPr>
                       <a:picLocks noChangeAspect="true"/>
                     </pic:cNvPicPr>
@@ -29306,12 +29306,12 @@
         <w:drawing>
           <wp:inline distT="0" distR="0" distB="0" distL="0">
             <wp:extent cx="5080000" cy="2832100"/>
-            <wp:docPr id="3" name="Drawing 3" descr="file:/tmp/%5BLDFB%5D%20%5BCTX%5D%20Manage%20Audio%20and%20Video%20Diffusion-m2doc5762506847878448264.jpg"/>
+            <wp:docPr id="3" name="Drawing 3" descr="file:/tmp/%5BLDFB%5D%20%5BCTX%5D%20Manage%20Audio%20and%20Video%20Diffusion-m2doc5180763597064626332.jpg"/>
             <a:graphic xmlns:a="http://schemas.openxmlformats.org/drawingml/2006/main">
               <a:graphicData uri="http://schemas.openxmlformats.org/drawingml/2006/picture">
                 <pic:pic xmlns:pic="http://schemas.openxmlformats.org/drawingml/2006/picture">
                   <pic:nvPicPr>
-                    <pic:cNvPr id="0" name="Picture 3" descr="file:/tmp/%5BLDFB%5D%20%5BCTX%5D%20Manage%20Audio%20and%20Video%20Diffusion-m2doc5762506847878448264.jpg"/>
+                    <pic:cNvPr id="0" name="Picture 3" descr="file:/tmp/%5BLDFB%5D%20%5BCTX%5D%20Manage%20Audio%20and%20Video%20Diffusion-m2doc5180763597064626332.jpg"/>
                     <pic:cNvPicPr>
                       <a:picLocks noChangeAspect="true"/>
                     </pic:cNvPicPr>
@@ -29792,12 +29792,12 @@
         <w:drawing>
           <wp:inline distT="0" distR="0" distB="0" distL="0">
             <wp:extent cx="5080000" cy="4025900"/>
-            <wp:docPr id="4" name="Drawing 4" descr="file:/tmp/%5BLDFB%5D%20%5BCTX%5D%20Process%20Audio%20Video%20Requests-m2doc8130225476379614682.jpg"/>
+            <wp:docPr id="4" name="Drawing 4" descr="file:/tmp/%5BLDFB%5D%20%5BCTX%5D%20Process%20Audio%20Video%20Requests-m2doc6153483662080607929.jpg"/>
             <a:graphic xmlns:a="http://schemas.openxmlformats.org/drawingml/2006/main">
               <a:graphicData uri="http://schemas.openxmlformats.org/drawingml/2006/picture">
                 <pic:pic xmlns:pic="http://schemas.openxmlformats.org/drawingml/2006/picture">
                   <pic:nvPicPr>
-                    <pic:cNvPr id="0" name="Picture 4" descr="file:/tmp/%5BLDFB%5D%20%5BCTX%5D%20Process%20Audio%20Video%20Requests-m2doc8130225476379614682.jpg"/>
+                    <pic:cNvPr id="0" name="Picture 4" descr="file:/tmp/%5BLDFB%5D%20%5BCTX%5D%20Process%20Audio%20Video%20Requests-m2doc6153483662080607929.jpg"/>
                     <pic:cNvPicPr>
                       <a:picLocks noChangeAspect="true"/>
                     </pic:cNvPicPr>
@@ -31950,12 +31950,12 @@
         <w:drawing>
           <wp:inline distT="0" distR="0" distB="0" distL="0">
             <wp:extent cx="5080000" cy="3759200"/>
-            <wp:docPr id="5" name="Drawing 5" descr="file:/tmp/%5BLDFB%5D%20%5BCTX%5D%20Broadcast%20Stored%20Audio%20Video%20Streams-m2doc6476796076567798161.jpg"/>
+            <wp:docPr id="5" name="Drawing 5" descr="file:/tmp/%5BLDFB%5D%20%5BCTX%5D%20Broadcast%20Stored%20Audio%20Video%20Streams-m2doc2641079781437620942.jpg"/>
             <a:graphic xmlns:a="http://schemas.openxmlformats.org/drawingml/2006/main">
               <a:graphicData uri="http://schemas.openxmlformats.org/drawingml/2006/picture">
                 <pic:pic xmlns:pic="http://schemas.openxmlformats.org/drawingml/2006/picture">
                   <pic:nvPicPr>
-                    <pic:cNvPr id="0" name="Picture 5" descr="file:/tmp/%5BLDFB%5D%20%5BCTX%5D%20Broadcast%20Stored%20Audio%20Video%20Streams-m2doc6476796076567798161.jpg"/>
+                    <pic:cNvPr id="0" name="Picture 5" descr="file:/tmp/%5BLDFB%5D%20%5BCTX%5D%20Broadcast%20Stored%20Audio%20Video%20Streams-m2doc2641079781437620942.jpg"/>
                     <pic:cNvPicPr>
                       <a:picLocks noChangeAspect="true"/>
                     </pic:cNvPicPr>
@@ -34399,12 +34399,12 @@
         <w:drawing>
           <wp:inline distT="0" distR="0" distB="0" distL="0">
             <wp:extent cx="5080000" cy="2387600"/>
-            <wp:docPr id="6" name="Drawing 6" descr="file:/tmp/%5BLDFB%5D%20%5BCTX%5D%20Display%20Video%20and%20Play%20Audio-m2doc6039127528261766884.jpg"/>
+            <wp:docPr id="6" name="Drawing 6" descr="file:/tmp/%5BLDFB%5D%20%5BCTX%5D%20Display%20Video%20and%20Play%20Audio-m2doc2513520809954884769.jpg"/>
             <a:graphic xmlns:a="http://schemas.openxmlformats.org/drawingml/2006/main">
               <a:graphicData uri="http://schemas.openxmlformats.org/drawingml/2006/picture">
                 <pic:pic xmlns:pic="http://schemas.openxmlformats.org/drawingml/2006/picture">
                   <pic:nvPicPr>
-                    <pic:cNvPr id="0" name="Picture 6" descr="file:/tmp/%5BLDFB%5D%20%5BCTX%5D%20Display%20Video%20and%20Play%20Audio-m2doc6039127528261766884.jpg"/>
+                    <pic:cNvPr id="0" name="Picture 6" descr="file:/tmp/%5BLDFB%5D%20%5BCTX%5D%20Display%20Video%20and%20Play%20Audio-m2doc2513520809954884769.jpg"/>
                     <pic:cNvPicPr>
                       <a:picLocks noChangeAspect="true"/>
                     </pic:cNvPicPr>
@@ -39292,12 +39292,12 @@
         <w:drawing>
           <wp:inline distT="0" distR="0" distB="0" distL="0">
             <wp:extent cx="5080000" cy="2387600"/>
-            <wp:docPr id="7" name="Drawing 7" descr="file:/tmp/%5BLDFB%5D%20%5BCTX%5D%20Run%20Passenger%20Services-m2doc8367969018396331409.jpg"/>
+            <wp:docPr id="7" name="Drawing 7" descr="file:/tmp/%5BLDFB%5D%20%5BCTX%5D%20Run%20Passenger%20Services-m2doc3301288790915802923.jpg"/>
             <a:graphic xmlns:a="http://schemas.openxmlformats.org/drawingml/2006/main">
               <a:graphicData uri="http://schemas.openxmlformats.org/drawingml/2006/picture">
                 <pic:pic xmlns:pic="http://schemas.openxmlformats.org/drawingml/2006/picture">
                   <pic:nvPicPr>
-                    <pic:cNvPr id="0" name="Picture 7" descr="file:/tmp/%5BLDFB%5D%20%5BCTX%5D%20Run%20Passenger%20Services-m2doc8367969018396331409.jpg"/>
+                    <pic:cNvPr id="0" name="Picture 7" descr="file:/tmp/%5BLDFB%5D%20%5BCTX%5D%20Run%20Passenger%20Services-m2doc3301288790915802923.jpg"/>
                     <pic:cNvPicPr>
                       <a:picLocks noChangeAspect="true"/>
                     </pic:cNvPicPr>
@@ -39750,12 +39750,12 @@
         <w:drawing>
           <wp:inline distT="0" distR="0" distB="0" distL="0">
             <wp:extent cx="5080000" cy="3556000"/>
-            <wp:docPr id="8" name="Drawing 8" descr="file:/tmp/%5BLDFB%5D%20%5BCTX%5D%20Run%20Video-On-Demand%20Service-m2doc3574327985409223042.jpg"/>
+            <wp:docPr id="8" name="Drawing 8" descr="file:/tmp/%5BLDFB%5D%20%5BCTX%5D%20Run%20Video-On-Demand%20Service-m2doc7405705660671940098.jpg"/>
             <a:graphic xmlns:a="http://schemas.openxmlformats.org/drawingml/2006/main">
               <a:graphicData uri="http://schemas.openxmlformats.org/drawingml/2006/picture">
                 <pic:pic xmlns:pic="http://schemas.openxmlformats.org/drawingml/2006/picture">
                   <pic:nvPicPr>
-                    <pic:cNvPr id="0" name="Picture 8" descr="file:/tmp/%5BLDFB%5D%20%5BCTX%5D%20Run%20Video-On-Demand%20Service-m2doc3574327985409223042.jpg"/>
+                    <pic:cNvPr id="0" name="Picture 8" descr="file:/tmp/%5BLDFB%5D%20%5BCTX%5D%20Run%20Video-On-Demand%20Service-m2doc7405705660671940098.jpg"/>
                     <pic:cNvPicPr>
                       <a:picLocks noChangeAspect="true"/>
                     </pic:cNvPicPr>
@@ -45639,12 +45639,12 @@
         <w:drawing>
           <wp:inline distT="0" distR="0" distB="0" distL="0">
             <wp:extent cx="5080000" cy="4241800"/>
-            <wp:docPr id="9" name="Drawing 9" descr="file:/tmp/%5BLDFB%5D%20%5BCTX%5D%20Run%20Cabin%20Intercommunication%20Service-m2doc4856019598280339376.jpg"/>
+            <wp:docPr id="9" name="Drawing 9" descr="file:/tmp/%5BLDFB%5D%20%5BCTX%5D%20Run%20Cabin%20Intercommunication%20Service-m2doc8476186591793058915.jpg"/>
             <a:graphic xmlns:a="http://schemas.openxmlformats.org/drawingml/2006/main">
               <a:graphicData uri="http://schemas.openxmlformats.org/drawingml/2006/picture">
                 <pic:pic xmlns:pic="http://schemas.openxmlformats.org/drawingml/2006/picture">
                   <pic:nvPicPr>
-                    <pic:cNvPr id="0" name="Picture 9" descr="file:/tmp/%5BLDFB%5D%20%5BCTX%5D%20Run%20Cabin%20Intercommunication%20Service-m2doc4856019598280339376.jpg"/>
+                    <pic:cNvPr id="0" name="Picture 9" descr="file:/tmp/%5BLDFB%5D%20%5BCTX%5D%20Run%20Cabin%20Intercommunication%20Service-m2doc8476186591793058915.jpg"/>
                     <pic:cNvPicPr>
                       <a:picLocks noChangeAspect="true"/>
                     </pic:cNvPicPr>
@@ -48777,12 +48777,12 @@
         <w:drawing>
           <wp:inline distT="0" distR="0" distB="0" distL="0">
             <wp:extent cx="5080000" cy="2527300"/>
-            <wp:docPr id="10" name="Drawing 10" descr="file:/tmp/%5BLDFB%5D%20%5BCTX%5D%20Manage%20Passenger%20Services%20Lifecycle-m2doc2152446146359035432.jpg"/>
+            <wp:docPr id="10" name="Drawing 10" descr="file:/tmp/%5BLDFB%5D%20%5BCTX%5D%20Manage%20Passenger%20Services%20Lifecycle-m2doc6699942566901487819.jpg"/>
             <a:graphic xmlns:a="http://schemas.openxmlformats.org/drawingml/2006/main">
               <a:graphicData uri="http://schemas.openxmlformats.org/drawingml/2006/picture">
                 <pic:pic xmlns:pic="http://schemas.openxmlformats.org/drawingml/2006/picture">
                   <pic:nvPicPr>
-                    <pic:cNvPr id="0" name="Picture 10" descr="file:/tmp/%5BLDFB%5D%20%5BCTX%5D%20Manage%20Passenger%20Services%20Lifecycle-m2doc2152446146359035432.jpg"/>
+                    <pic:cNvPr id="0" name="Picture 10" descr="file:/tmp/%5BLDFB%5D%20%5BCTX%5D%20Manage%20Passenger%20Services%20Lifecycle-m2doc6699942566901487819.jpg"/>
                     <pic:cNvPicPr>
                       <a:picLocks noChangeAspect="true"/>
                     </pic:cNvPicPr>
@@ -54165,12 +54165,12 @@
         <w:drawing>
           <wp:inline distT="0" distR="0" distB="0" distL="0">
             <wp:extent cx="5080000" cy="2667000"/>
-            <wp:docPr id="11" name="Drawing 11" descr="file:/tmp/%5BCDB%5D%20In-Flight%20Entertainment%20Dictionary-m2doc6933572352779621566.jpg"/>
+            <wp:docPr id="11" name="Drawing 11" descr="file:/tmp/%5BCDB%5D%20In-Flight%20Entertainment%20Dictionary-m2doc4311649326287757572.jpg"/>
             <a:graphic xmlns:a="http://schemas.openxmlformats.org/drawingml/2006/main">
               <a:graphicData uri="http://schemas.openxmlformats.org/drawingml/2006/picture">
                 <pic:pic xmlns:pic="http://schemas.openxmlformats.org/drawingml/2006/picture">
                   <pic:nvPicPr>
-                    <pic:cNvPr id="0" name="Picture 11" descr="file:/tmp/%5BCDB%5D%20In-Flight%20Entertainment%20Dictionary-m2doc6933572352779621566.jpg"/>
+                    <pic:cNvPr id="0" name="Picture 11" descr="file:/tmp/%5BCDB%5D%20In-Flight%20Entertainment%20Dictionary-m2doc4311649326287757572.jpg"/>
                     <pic:cNvPicPr>
                       <a:picLocks noChangeAspect="true"/>
                     </pic:cNvPicPr>

</xml_diff>

<commit_message>
Moving from 5.2.0 to 6.0.0.
</commit_message>
<xml_diff>
--- a/tests/org.obeonetwork.capella.m2doc.aql.queries.tests/resources/IFE/LA-Complete/LA-Complete-expected-generation.docx
+++ b/tests/org.obeonetwork.capella.m2doc.aql.queries.tests/resources/IFE/LA-Complete/LA-Complete-expected-generation.docx
@@ -239,12 +239,12 @@
         <w:drawing>
           <wp:inline distT="0" distR="0" distB="0" distL="0">
             <wp:extent cx="5080000" cy="2019300"/>
-            <wp:docPr id="0" name="Drawing 0" descr="file:/tmp/%5BLCBD%5D%20Architecture%20Drivers-m2doc8618233890499755482.jpg"/>
+            <wp:docPr id="0" name="Drawing 0" descr="file:/tmp/%5BLCBD%5D%20Architecture%20Drivers-m2doc2852192657976529916.jpg"/>
             <a:graphic xmlns:a="http://schemas.openxmlformats.org/drawingml/2006/main">
               <a:graphicData uri="http://schemas.openxmlformats.org/drawingml/2006/picture">
                 <pic:pic xmlns:pic="http://schemas.openxmlformats.org/drawingml/2006/picture">
                   <pic:nvPicPr>
-                    <pic:cNvPr id="0" name="Picture 0" descr="file:/tmp/%5BLCBD%5D%20Architecture%20Drivers-m2doc8618233890499755482.jpg"/>
+                    <pic:cNvPr id="0" name="Picture 0" descr="file:/tmp/%5BLCBD%5D%20Architecture%20Drivers-m2doc2852192657976529916.jpg"/>
                     <pic:cNvPicPr>
                       <a:picLocks noChangeAspect="true"/>
                     </pic:cNvPicPr>
@@ -10623,12 +10623,12 @@
         <w:drawing>
           <wp:inline distT="0" distR="0" distB="0" distL="0">
             <wp:extent cx="5080000" cy="4064000"/>
-            <wp:docPr id="1" name="Drawing 1" descr="file:/tmp/%5BLDFB%5D%20Top%20Level%20Functions-m2doc2923804638982834803.jpg"/>
+            <wp:docPr id="1" name="Drawing 1" descr="file:/tmp/%5BLDFB%5D%20Top%20Level%20Functions-m2doc13674199598812972188.jpg"/>
             <a:graphic xmlns:a="http://schemas.openxmlformats.org/drawingml/2006/main">
               <a:graphicData uri="http://schemas.openxmlformats.org/drawingml/2006/picture">
                 <pic:pic xmlns:pic="http://schemas.openxmlformats.org/drawingml/2006/picture">
                   <pic:nvPicPr>
-                    <pic:cNvPr id="0" name="Picture 1" descr="file:/tmp/%5BLDFB%5D%20Top%20Level%20Functions-m2doc2923804638982834803.jpg"/>
+                    <pic:cNvPr id="0" name="Picture 1" descr="file:/tmp/%5BLDFB%5D%20Top%20Level%20Functions-m2doc13674199598812972188.jpg"/>
                     <pic:cNvPicPr>
                       <a:picLocks noChangeAspect="true"/>
                     </pic:cNvPicPr>
@@ -23755,12 +23755,12 @@
         <w:drawing>
           <wp:inline distT="0" distR="0" distB="0" distL="0">
             <wp:extent cx="5080000" cy="4241800"/>
-            <wp:docPr id="2" name="Drawing 2" descr="file:/tmp/%5BLDFB%5D%20%5BCTX%5D%20Provide%20Aircraft%20Interface-m2doc8705174844104216469.jpg"/>
+            <wp:docPr id="2" name="Drawing 2" descr="file:/tmp/%5BLDFB%5D%20%5BCTX%5D%20Provide%20Aircraft%20Interface-m2doc12212312648654264797.jpg"/>
             <a:graphic xmlns:a="http://schemas.openxmlformats.org/drawingml/2006/main">
               <a:graphicData uri="http://schemas.openxmlformats.org/drawingml/2006/picture">
                 <pic:pic xmlns:pic="http://schemas.openxmlformats.org/drawingml/2006/picture">
                   <pic:nvPicPr>
-                    <pic:cNvPr id="0" name="Picture 2" descr="file:/tmp/%5BLDFB%5D%20%5BCTX%5D%20Provide%20Aircraft%20Interface-m2doc8705174844104216469.jpg"/>
+                    <pic:cNvPr id="0" name="Picture 2" descr="file:/tmp/%5BLDFB%5D%20%5BCTX%5D%20Provide%20Aircraft%20Interface-m2doc12212312648654264797.jpg"/>
                     <pic:cNvPicPr>
                       <a:picLocks noChangeAspect="true"/>
                     </pic:cNvPicPr>
@@ -29306,12 +29306,12 @@
         <w:drawing>
           <wp:inline distT="0" distR="0" distB="0" distL="0">
             <wp:extent cx="5080000" cy="2832100"/>
-            <wp:docPr id="3" name="Drawing 3" descr="file:/tmp/%5BLDFB%5D%20%5BCTX%5D%20Manage%20Audio%20and%20Video%20Diffusion-m2doc5180763597064626332.jpg"/>
+            <wp:docPr id="3" name="Drawing 3" descr="file:/tmp/%5BLDFB%5D%20%5BCTX%5D%20Manage%20Audio%20and%20Video%20Diffusion-m2doc7919423702113338628.jpg"/>
             <a:graphic xmlns:a="http://schemas.openxmlformats.org/drawingml/2006/main">
               <a:graphicData uri="http://schemas.openxmlformats.org/drawingml/2006/picture">
                 <pic:pic xmlns:pic="http://schemas.openxmlformats.org/drawingml/2006/picture">
                   <pic:nvPicPr>
-                    <pic:cNvPr id="0" name="Picture 3" descr="file:/tmp/%5BLDFB%5D%20%5BCTX%5D%20Manage%20Audio%20and%20Video%20Diffusion-m2doc5180763597064626332.jpg"/>
+                    <pic:cNvPr id="0" name="Picture 3" descr="file:/tmp/%5BLDFB%5D%20%5BCTX%5D%20Manage%20Audio%20and%20Video%20Diffusion-m2doc7919423702113338628.jpg"/>
                     <pic:cNvPicPr>
                       <a:picLocks noChangeAspect="true"/>
                     </pic:cNvPicPr>
@@ -29792,12 +29792,12 @@
         <w:drawing>
           <wp:inline distT="0" distR="0" distB="0" distL="0">
             <wp:extent cx="5080000" cy="4025900"/>
-            <wp:docPr id="4" name="Drawing 4" descr="file:/tmp/%5BLDFB%5D%20%5BCTX%5D%20Process%20Audio%20Video%20Requests-m2doc6153483662080607929.jpg"/>
+            <wp:docPr id="4" name="Drawing 4" descr="file:/tmp/%5BLDFB%5D%20%5BCTX%5D%20Process%20Audio%20Video%20Requests-m2doc4554621667649845516.jpg"/>
             <a:graphic xmlns:a="http://schemas.openxmlformats.org/drawingml/2006/main">
               <a:graphicData uri="http://schemas.openxmlformats.org/drawingml/2006/picture">
                 <pic:pic xmlns:pic="http://schemas.openxmlformats.org/drawingml/2006/picture">
                   <pic:nvPicPr>
-                    <pic:cNvPr id="0" name="Picture 4" descr="file:/tmp/%5BLDFB%5D%20%5BCTX%5D%20Process%20Audio%20Video%20Requests-m2doc6153483662080607929.jpg"/>
+                    <pic:cNvPr id="0" name="Picture 4" descr="file:/tmp/%5BLDFB%5D%20%5BCTX%5D%20Process%20Audio%20Video%20Requests-m2doc4554621667649845516.jpg"/>
                     <pic:cNvPicPr>
                       <a:picLocks noChangeAspect="true"/>
                     </pic:cNvPicPr>
@@ -31950,12 +31950,12 @@
         <w:drawing>
           <wp:inline distT="0" distR="0" distB="0" distL="0">
             <wp:extent cx="5080000" cy="3759200"/>
-            <wp:docPr id="5" name="Drawing 5" descr="file:/tmp/%5BLDFB%5D%20%5BCTX%5D%20Broadcast%20Stored%20Audio%20Video%20Streams-m2doc2641079781437620942.jpg"/>
+            <wp:docPr id="5" name="Drawing 5" descr="file:/tmp/%5BLDFB%5D%20%5BCTX%5D%20Broadcast%20Stored%20Audio%20Video%20Streams-m2doc17256772969367369245.jpg"/>
             <a:graphic xmlns:a="http://schemas.openxmlformats.org/drawingml/2006/main">
               <a:graphicData uri="http://schemas.openxmlformats.org/drawingml/2006/picture">
                 <pic:pic xmlns:pic="http://schemas.openxmlformats.org/drawingml/2006/picture">
                   <pic:nvPicPr>
-                    <pic:cNvPr id="0" name="Picture 5" descr="file:/tmp/%5BLDFB%5D%20%5BCTX%5D%20Broadcast%20Stored%20Audio%20Video%20Streams-m2doc2641079781437620942.jpg"/>
+                    <pic:cNvPr id="0" name="Picture 5" descr="file:/tmp/%5BLDFB%5D%20%5BCTX%5D%20Broadcast%20Stored%20Audio%20Video%20Streams-m2doc17256772969367369245.jpg"/>
                     <pic:cNvPicPr>
                       <a:picLocks noChangeAspect="true"/>
                     </pic:cNvPicPr>
@@ -34399,12 +34399,12 @@
         <w:drawing>
           <wp:inline distT="0" distR="0" distB="0" distL="0">
             <wp:extent cx="5080000" cy="2387600"/>
-            <wp:docPr id="6" name="Drawing 6" descr="file:/tmp/%5BLDFB%5D%20%5BCTX%5D%20Display%20Video%20and%20Play%20Audio-m2doc2513520809954884769.jpg"/>
+            <wp:docPr id="6" name="Drawing 6" descr="file:/tmp/%5BLDFB%5D%20%5BCTX%5D%20Display%20Video%20and%20Play%20Audio-m2doc16763660939181367531.jpg"/>
             <a:graphic xmlns:a="http://schemas.openxmlformats.org/drawingml/2006/main">
               <a:graphicData uri="http://schemas.openxmlformats.org/drawingml/2006/picture">
                 <pic:pic xmlns:pic="http://schemas.openxmlformats.org/drawingml/2006/picture">
                   <pic:nvPicPr>
-                    <pic:cNvPr id="0" name="Picture 6" descr="file:/tmp/%5BLDFB%5D%20%5BCTX%5D%20Display%20Video%20and%20Play%20Audio-m2doc2513520809954884769.jpg"/>
+                    <pic:cNvPr id="0" name="Picture 6" descr="file:/tmp/%5BLDFB%5D%20%5BCTX%5D%20Display%20Video%20and%20Play%20Audio-m2doc16763660939181367531.jpg"/>
                     <pic:cNvPicPr>
                       <a:picLocks noChangeAspect="true"/>
                     </pic:cNvPicPr>
@@ -39292,12 +39292,12 @@
         <w:drawing>
           <wp:inline distT="0" distR="0" distB="0" distL="0">
             <wp:extent cx="5080000" cy="2387600"/>
-            <wp:docPr id="7" name="Drawing 7" descr="file:/tmp/%5BLDFB%5D%20%5BCTX%5D%20Run%20Passenger%20Services-m2doc3301288790915802923.jpg"/>
+            <wp:docPr id="7" name="Drawing 7" descr="file:/tmp/%5BLDFB%5D%20%5BCTX%5D%20Run%20Passenger%20Services-m2doc18338341997472846083.jpg"/>
             <a:graphic xmlns:a="http://schemas.openxmlformats.org/drawingml/2006/main">
               <a:graphicData uri="http://schemas.openxmlformats.org/drawingml/2006/picture">
                 <pic:pic xmlns:pic="http://schemas.openxmlformats.org/drawingml/2006/picture">
                   <pic:nvPicPr>
-                    <pic:cNvPr id="0" name="Picture 7" descr="file:/tmp/%5BLDFB%5D%20%5BCTX%5D%20Run%20Passenger%20Services-m2doc3301288790915802923.jpg"/>
+                    <pic:cNvPr id="0" name="Picture 7" descr="file:/tmp/%5BLDFB%5D%20%5BCTX%5D%20Run%20Passenger%20Services-m2doc18338341997472846083.jpg"/>
                     <pic:cNvPicPr>
                       <a:picLocks noChangeAspect="true"/>
                     </pic:cNvPicPr>
@@ -39750,12 +39750,12 @@
         <w:drawing>
           <wp:inline distT="0" distR="0" distB="0" distL="0">
             <wp:extent cx="5080000" cy="3556000"/>
-            <wp:docPr id="8" name="Drawing 8" descr="file:/tmp/%5BLDFB%5D%20%5BCTX%5D%20Run%20Video-On-Demand%20Service-m2doc7405705660671940098.jpg"/>
+            <wp:docPr id="8" name="Drawing 8" descr="file:/tmp/%5BLDFB%5D%20%5BCTX%5D%20Run%20Video-On-Demand%20Service-m2doc5452445494412463013.jpg"/>
             <a:graphic xmlns:a="http://schemas.openxmlformats.org/drawingml/2006/main">
               <a:graphicData uri="http://schemas.openxmlformats.org/drawingml/2006/picture">
                 <pic:pic xmlns:pic="http://schemas.openxmlformats.org/drawingml/2006/picture">
                   <pic:nvPicPr>
-                    <pic:cNvPr id="0" name="Picture 8" descr="file:/tmp/%5BLDFB%5D%20%5BCTX%5D%20Run%20Video-On-Demand%20Service-m2doc7405705660671940098.jpg"/>
+                    <pic:cNvPr id="0" name="Picture 8" descr="file:/tmp/%5BLDFB%5D%20%5BCTX%5D%20Run%20Video-On-Demand%20Service-m2doc5452445494412463013.jpg"/>
                     <pic:cNvPicPr>
                       <a:picLocks noChangeAspect="true"/>
                     </pic:cNvPicPr>
@@ -45639,12 +45639,12 @@
         <w:drawing>
           <wp:inline distT="0" distR="0" distB="0" distL="0">
             <wp:extent cx="5080000" cy="4241800"/>
-            <wp:docPr id="9" name="Drawing 9" descr="file:/tmp/%5BLDFB%5D%20%5BCTX%5D%20Run%20Cabin%20Intercommunication%20Service-m2doc8476186591793058915.jpg"/>
+            <wp:docPr id="9" name="Drawing 9" descr="file:/tmp/%5BLDFB%5D%20%5BCTX%5D%20Run%20Cabin%20Intercommunication%20Service-m2doc13729988256936515222.jpg"/>
             <a:graphic xmlns:a="http://schemas.openxmlformats.org/drawingml/2006/main">
               <a:graphicData uri="http://schemas.openxmlformats.org/drawingml/2006/picture">
                 <pic:pic xmlns:pic="http://schemas.openxmlformats.org/drawingml/2006/picture">
                   <pic:nvPicPr>
-                    <pic:cNvPr id="0" name="Picture 9" descr="file:/tmp/%5BLDFB%5D%20%5BCTX%5D%20Run%20Cabin%20Intercommunication%20Service-m2doc8476186591793058915.jpg"/>
+                    <pic:cNvPr id="0" name="Picture 9" descr="file:/tmp/%5BLDFB%5D%20%5BCTX%5D%20Run%20Cabin%20Intercommunication%20Service-m2doc13729988256936515222.jpg"/>
                     <pic:cNvPicPr>
                       <a:picLocks noChangeAspect="true"/>
                     </pic:cNvPicPr>
@@ -48777,12 +48777,12 @@
         <w:drawing>
           <wp:inline distT="0" distR="0" distB="0" distL="0">
             <wp:extent cx="5080000" cy="2527300"/>
-            <wp:docPr id="10" name="Drawing 10" descr="file:/tmp/%5BLDFB%5D%20%5BCTX%5D%20Manage%20Passenger%20Services%20Lifecycle-m2doc6699942566901487819.jpg"/>
+            <wp:docPr id="10" name="Drawing 10" descr="file:/tmp/%5BLDFB%5D%20%5BCTX%5D%20Manage%20Passenger%20Services%20Lifecycle-m2doc2012961555650444241.jpg"/>
             <a:graphic xmlns:a="http://schemas.openxmlformats.org/drawingml/2006/main">
               <a:graphicData uri="http://schemas.openxmlformats.org/drawingml/2006/picture">
                 <pic:pic xmlns:pic="http://schemas.openxmlformats.org/drawingml/2006/picture">
                   <pic:nvPicPr>
-                    <pic:cNvPr id="0" name="Picture 10" descr="file:/tmp/%5BLDFB%5D%20%5BCTX%5D%20Manage%20Passenger%20Services%20Lifecycle-m2doc6699942566901487819.jpg"/>
+                    <pic:cNvPr id="0" name="Picture 10" descr="file:/tmp/%5BLDFB%5D%20%5BCTX%5D%20Manage%20Passenger%20Services%20Lifecycle-m2doc2012961555650444241.jpg"/>
                     <pic:cNvPicPr>
                       <a:picLocks noChangeAspect="true"/>
                     </pic:cNvPicPr>
@@ -54165,12 +54165,12 @@
         <w:drawing>
           <wp:inline distT="0" distR="0" distB="0" distL="0">
             <wp:extent cx="5080000" cy="2667000"/>
-            <wp:docPr id="11" name="Drawing 11" descr="file:/tmp/%5BCDB%5D%20In-Flight%20Entertainment%20Dictionary-m2doc4311649326287757572.jpg"/>
+            <wp:docPr id="11" name="Drawing 11" descr="file:/tmp/%5BCDB%5D%20In-Flight%20Entertainment%20Dictionary-m2doc17320481572296952569.jpg"/>
             <a:graphic xmlns:a="http://schemas.openxmlformats.org/drawingml/2006/main">
               <a:graphicData uri="http://schemas.openxmlformats.org/drawingml/2006/picture">
                 <pic:pic xmlns:pic="http://schemas.openxmlformats.org/drawingml/2006/picture">
                   <pic:nvPicPr>
-                    <pic:cNvPr id="0" name="Picture 11" descr="file:/tmp/%5BCDB%5D%20In-Flight%20Entertainment%20Dictionary-m2doc4311649326287757572.jpg"/>
+                    <pic:cNvPr id="0" name="Picture 11" descr="file:/tmp/%5BCDB%5D%20In-Flight%20Entertainment%20Dictionary-m2doc17320481572296952569.jpg"/>
                     <pic:cNvPicPr>
                       <a:picLocks noChangeAspect="true"/>
                     </pic:cNvPicPr>
@@ -55811,7 +55811,7 @@
         <w:docPartGallery w:val="Page Numbers (Bottom of Page)"/>
         <w:docPartUnique w:val="true"/>
       </w:docPartObj>
-      <w:id w:val="1098664094"/>
+      <w:id w:val="1118993629"/>
     </w:sdtPr>
     <w:sdtContent>
       <w:p>

</xml_diff>

<commit_message>
Migrated IFE models to Capella 6.1.0.
</commit_message>
<xml_diff>
--- a/tests/org.obeonetwork.capella.m2doc.aql.queries.tests/resources/IFE/LA-Complete/LA-Complete-expected-generation.docx
+++ b/tests/org.obeonetwork.capella.m2doc.aql.queries.tests/resources/IFE/LA-Complete/LA-Complete-expected-generation.docx
@@ -238,13 +238,13 @@
         <w:t/>
         <w:drawing>
           <wp:inline distT="0" distR="0" distB="0" distL="0">
-            <wp:extent cx="5080000" cy="2019300"/>
-            <wp:docPr id="0" name="Drawing 0" descr="file:/tmp/%5BLCBD%5D%20Architecture%20Drivers-m2doc702618920234370838.jpg"/>
+            <wp:extent cx="5080000" cy="2006600"/>
+            <wp:docPr id="0" name="Drawing 0" descr="file:/tmp/%5BLCBD%5D%20Architecture%20Drivers-m2doc884027870779933940.jpg"/>
             <a:graphic xmlns:a="http://schemas.openxmlformats.org/drawingml/2006/main">
               <a:graphicData uri="http://schemas.openxmlformats.org/drawingml/2006/picture">
                 <pic:pic xmlns:pic="http://schemas.openxmlformats.org/drawingml/2006/picture">
                   <pic:nvPicPr>
-                    <pic:cNvPr id="0" name="Picture 0" descr="file:/tmp/%5BLCBD%5D%20Architecture%20Drivers-m2doc702618920234370838.jpg"/>
+                    <pic:cNvPr id="0" name="Picture 0" descr="file:/tmp/%5BLCBD%5D%20Architecture%20Drivers-m2doc884027870779933940.jpg"/>
                     <pic:cNvPicPr>
                       <a:picLocks noChangeAspect="true"/>
                     </pic:cNvPicPr>
@@ -258,7 +258,7 @@
                   <pic:spPr>
                     <a:xfrm>
                       <a:off x="0" y="0"/>
-                      <a:ext cx="5080000" cy="2019300"/>
+                      <a:ext cx="5080000" cy="2006600"/>
                     </a:xfrm>
                     <a:prstGeom prst="rect">
                       <a:avLst/>
@@ -10623,12 +10623,12 @@
         <w:drawing>
           <wp:inline distT="0" distR="0" distB="0" distL="0">
             <wp:extent cx="5080000" cy="4064000"/>
-            <wp:docPr id="1" name="Drawing 1" descr="file:/tmp/%5BLDFB%5D%20Top%20Level%20Functions-m2doc10117783249805290459.jpg"/>
+            <wp:docPr id="1" name="Drawing 1" descr="file:/tmp/%5BLDFB%5D%20Top%20Level%20Functions-m2doc5975171793452412521.jpg"/>
             <a:graphic xmlns:a="http://schemas.openxmlformats.org/drawingml/2006/main">
               <a:graphicData uri="http://schemas.openxmlformats.org/drawingml/2006/picture">
                 <pic:pic xmlns:pic="http://schemas.openxmlformats.org/drawingml/2006/picture">
                   <pic:nvPicPr>
-                    <pic:cNvPr id="0" name="Picture 1" descr="file:/tmp/%5BLDFB%5D%20Top%20Level%20Functions-m2doc10117783249805290459.jpg"/>
+                    <pic:cNvPr id="0" name="Picture 1" descr="file:/tmp/%5BLDFB%5D%20Top%20Level%20Functions-m2doc5975171793452412521.jpg"/>
                     <pic:cNvPicPr>
                       <a:picLocks noChangeAspect="true"/>
                     </pic:cNvPicPr>
@@ -23754,13 +23754,13 @@
         <w:t/>
         <w:drawing>
           <wp:inline distT="0" distR="0" distB="0" distL="0">
-            <wp:extent cx="5080000" cy="4241800"/>
-            <wp:docPr id="2" name="Drawing 2" descr="file:/tmp/%5BLDFB%5D%20%5BCTX%5D%20Provide%20Aircraft%20Interface-m2doc11086470742642734380.jpg"/>
+            <wp:extent cx="5080000" cy="4406900"/>
+            <wp:docPr id="2" name="Drawing 2" descr="file:/tmp/%5BLDFB%5D%20%5BCTX%5D%20Provide%20Aircraft%20Interface-m2doc4648620647519540959.jpg"/>
             <a:graphic xmlns:a="http://schemas.openxmlformats.org/drawingml/2006/main">
               <a:graphicData uri="http://schemas.openxmlformats.org/drawingml/2006/picture">
                 <pic:pic xmlns:pic="http://schemas.openxmlformats.org/drawingml/2006/picture">
                   <pic:nvPicPr>
-                    <pic:cNvPr id="0" name="Picture 2" descr="file:/tmp/%5BLDFB%5D%20%5BCTX%5D%20Provide%20Aircraft%20Interface-m2doc11086470742642734380.jpg"/>
+                    <pic:cNvPr id="0" name="Picture 2" descr="file:/tmp/%5BLDFB%5D%20%5BCTX%5D%20Provide%20Aircraft%20Interface-m2doc4648620647519540959.jpg"/>
                     <pic:cNvPicPr>
                       <a:picLocks noChangeAspect="true"/>
                     </pic:cNvPicPr>
@@ -23774,7 +23774,7 @@
                   <pic:spPr>
                     <a:xfrm>
                       <a:off x="0" y="0"/>
-                      <a:ext cx="5080000" cy="4241800"/>
+                      <a:ext cx="5080000" cy="4406900"/>
                     </a:xfrm>
                     <a:prstGeom prst="rect">
                       <a:avLst/>
@@ -29306,12 +29306,12 @@
         <w:drawing>
           <wp:inline distT="0" distR="0" distB="0" distL="0">
             <wp:extent cx="5080000" cy="2832100"/>
-            <wp:docPr id="3" name="Drawing 3" descr="file:/tmp/%5BLDFB%5D%20%5BCTX%5D%20Manage%20Audio%20and%20Video%20Diffusion-m2doc10287956387289001230.jpg"/>
+            <wp:docPr id="3" name="Drawing 3" descr="file:/tmp/%5BLDFB%5D%20%5BCTX%5D%20Manage%20Audio%20and%20Video%20Diffusion-m2doc8043313809458443889.jpg"/>
             <a:graphic xmlns:a="http://schemas.openxmlformats.org/drawingml/2006/main">
               <a:graphicData uri="http://schemas.openxmlformats.org/drawingml/2006/picture">
                 <pic:pic xmlns:pic="http://schemas.openxmlformats.org/drawingml/2006/picture">
                   <pic:nvPicPr>
-                    <pic:cNvPr id="0" name="Picture 3" descr="file:/tmp/%5BLDFB%5D%20%5BCTX%5D%20Manage%20Audio%20and%20Video%20Diffusion-m2doc10287956387289001230.jpg"/>
+                    <pic:cNvPr id="0" name="Picture 3" descr="file:/tmp/%5BLDFB%5D%20%5BCTX%5D%20Manage%20Audio%20and%20Video%20Diffusion-m2doc8043313809458443889.jpg"/>
                     <pic:cNvPicPr>
                       <a:picLocks noChangeAspect="true"/>
                     </pic:cNvPicPr>
@@ -29791,13 +29791,13 @@
         <w:t/>
         <w:drawing>
           <wp:inline distT="0" distR="0" distB="0" distL="0">
-            <wp:extent cx="5080000" cy="4025900"/>
-            <wp:docPr id="4" name="Drawing 4" descr="file:/tmp/%5BLDFB%5D%20%5BCTX%5D%20Process%20Audio%20Video%20Requests-m2doc5380438915417174560.jpg"/>
+            <wp:extent cx="5080000" cy="4089400"/>
+            <wp:docPr id="4" name="Drawing 4" descr="file:/tmp/%5BLDFB%5D%20%5BCTX%5D%20Process%20Audio%20Video%20Requests-m2doc4616801840365305970.jpg"/>
             <a:graphic xmlns:a="http://schemas.openxmlformats.org/drawingml/2006/main">
               <a:graphicData uri="http://schemas.openxmlformats.org/drawingml/2006/picture">
                 <pic:pic xmlns:pic="http://schemas.openxmlformats.org/drawingml/2006/picture">
                   <pic:nvPicPr>
-                    <pic:cNvPr id="0" name="Picture 4" descr="file:/tmp/%5BLDFB%5D%20%5BCTX%5D%20Process%20Audio%20Video%20Requests-m2doc5380438915417174560.jpg"/>
+                    <pic:cNvPr id="0" name="Picture 4" descr="file:/tmp/%5BLDFB%5D%20%5BCTX%5D%20Process%20Audio%20Video%20Requests-m2doc4616801840365305970.jpg"/>
                     <pic:cNvPicPr>
                       <a:picLocks noChangeAspect="true"/>
                     </pic:cNvPicPr>
@@ -29811,7 +29811,7 @@
                   <pic:spPr>
                     <a:xfrm>
                       <a:off x="0" y="0"/>
-                      <a:ext cx="5080000" cy="4025900"/>
+                      <a:ext cx="5080000" cy="4089400"/>
                     </a:xfrm>
                     <a:prstGeom prst="rect">
                       <a:avLst/>
@@ -31904,7 +31904,7 @@
       </w:pPr>
       <w:r>
         <w:rPr/>
-        <w:t xml:space="preserve"> This function is responsible for broadcasting existing audio and video media. Transmitting audio and video streams means: </w:t>
+        <w:t>This function is responsible for broadcasting existing audio and video media. Transmitting audio and video streams means:</w:t>
       </w:r>
     </w:p>
     <w:p>
@@ -31920,7 +31920,7 @@
       </w:pPr>
       <w:r>
         <w:rPr/>
-        <w:t xml:space="preserve"> - Sending them to each passenger (on Seat TVs) </w:t>
+        <w:t>- Sending them to each passenger (on Seat TVs)</w:t>
       </w:r>
     </w:p>
     <w:p>
@@ -31936,7 +31936,7 @@
       </w:pPr>
       <w:r>
         <w:rPr/>
-        <w:t xml:space="preserve"> - Sending them to the cabin screens </w:t>
+        <w:t>- Sending them to the cabin screens</w:t>
       </w:r>
     </w:p>
     <w:p>
@@ -31949,13 +31949,13 @@
         <w:t/>
         <w:drawing>
           <wp:inline distT="0" distR="0" distB="0" distL="0">
-            <wp:extent cx="5080000" cy="3759200"/>
-            <wp:docPr id="5" name="Drawing 5" descr="file:/tmp/%5BLDFB%5D%20%5BCTX%5D%20Broadcast%20Stored%20Audio%20Video%20Streams-m2doc4742590762266049178.jpg"/>
+            <wp:extent cx="5080000" cy="4025900"/>
+            <wp:docPr id="5" name="Drawing 5" descr="file:/tmp/%5BLDFB%5D%20%5BCTX%5D%20Broadcast%20Stored%20Audio%20Video%20Streams-m2doc11162831951518420759.jpg"/>
             <a:graphic xmlns:a="http://schemas.openxmlformats.org/drawingml/2006/main">
               <a:graphicData uri="http://schemas.openxmlformats.org/drawingml/2006/picture">
                 <pic:pic xmlns:pic="http://schemas.openxmlformats.org/drawingml/2006/picture">
                   <pic:nvPicPr>
-                    <pic:cNvPr id="0" name="Picture 5" descr="file:/tmp/%5BLDFB%5D%20%5BCTX%5D%20Broadcast%20Stored%20Audio%20Video%20Streams-m2doc4742590762266049178.jpg"/>
+                    <pic:cNvPr id="0" name="Picture 5" descr="file:/tmp/%5BLDFB%5D%20%5BCTX%5D%20Broadcast%20Stored%20Audio%20Video%20Streams-m2doc11162831951518420759.jpg"/>
                     <pic:cNvPicPr>
                       <a:picLocks noChangeAspect="true"/>
                     </pic:cNvPicPr>
@@ -31969,7 +31969,7 @@
                   <pic:spPr>
                     <a:xfrm>
                       <a:off x="0" y="0"/>
-                      <a:ext cx="5080000" cy="3759200"/>
+                      <a:ext cx="5080000" cy="4025900"/>
                     </a:xfrm>
                     <a:prstGeom prst="rect">
                       <a:avLst/>
@@ -34399,12 +34399,12 @@
         <w:drawing>
           <wp:inline distT="0" distR="0" distB="0" distL="0">
             <wp:extent cx="5080000" cy="2387600"/>
-            <wp:docPr id="6" name="Drawing 6" descr="file:/tmp/%5BLDFB%5D%20%5BCTX%5D%20Display%20Video%20and%20Play%20Audio-m2doc13258210799335072323.jpg"/>
+            <wp:docPr id="6" name="Drawing 6" descr="file:/tmp/%5BLDFB%5D%20%5BCTX%5D%20Display%20Video%20and%20Play%20Audio-m2doc11525472523222284871.jpg"/>
             <a:graphic xmlns:a="http://schemas.openxmlformats.org/drawingml/2006/main">
               <a:graphicData uri="http://schemas.openxmlformats.org/drawingml/2006/picture">
                 <pic:pic xmlns:pic="http://schemas.openxmlformats.org/drawingml/2006/picture">
                   <pic:nvPicPr>
-                    <pic:cNvPr id="0" name="Picture 6" descr="file:/tmp/%5BLDFB%5D%20%5BCTX%5D%20Display%20Video%20and%20Play%20Audio-m2doc13258210799335072323.jpg"/>
+                    <pic:cNvPr id="0" name="Picture 6" descr="file:/tmp/%5BLDFB%5D%20%5BCTX%5D%20Display%20Video%20and%20Play%20Audio-m2doc11525472523222284871.jpg"/>
                     <pic:cNvPicPr>
                       <a:picLocks noChangeAspect="true"/>
                     </pic:cNvPicPr>
@@ -39292,12 +39292,12 @@
         <w:drawing>
           <wp:inline distT="0" distR="0" distB="0" distL="0">
             <wp:extent cx="5080000" cy="2387600"/>
-            <wp:docPr id="7" name="Drawing 7" descr="file:/tmp/%5BLDFB%5D%20%5BCTX%5D%20Run%20Passenger%20Services-m2doc11579108731568323348.jpg"/>
+            <wp:docPr id="7" name="Drawing 7" descr="file:/tmp/%5BLDFB%5D%20%5BCTX%5D%20Run%20Passenger%20Services-m2doc4356859540774926939.jpg"/>
             <a:graphic xmlns:a="http://schemas.openxmlformats.org/drawingml/2006/main">
               <a:graphicData uri="http://schemas.openxmlformats.org/drawingml/2006/picture">
                 <pic:pic xmlns:pic="http://schemas.openxmlformats.org/drawingml/2006/picture">
                   <pic:nvPicPr>
-                    <pic:cNvPr id="0" name="Picture 7" descr="file:/tmp/%5BLDFB%5D%20%5BCTX%5D%20Run%20Passenger%20Services-m2doc11579108731568323348.jpg"/>
+                    <pic:cNvPr id="0" name="Picture 7" descr="file:/tmp/%5BLDFB%5D%20%5BCTX%5D%20Run%20Passenger%20Services-m2doc4356859540774926939.jpg"/>
                     <pic:cNvPicPr>
                       <a:picLocks noChangeAspect="true"/>
                     </pic:cNvPicPr>
@@ -39750,12 +39750,12 @@
         <w:drawing>
           <wp:inline distT="0" distR="0" distB="0" distL="0">
             <wp:extent cx="5080000" cy="3556000"/>
-            <wp:docPr id="8" name="Drawing 8" descr="file:/tmp/%5BLDFB%5D%20%5BCTX%5D%20Run%20Video-On-Demand%20Service-m2doc3408688602426389587.jpg"/>
+            <wp:docPr id="8" name="Drawing 8" descr="file:/tmp/%5BLDFB%5D%20%5BCTX%5D%20Run%20Video-On-Demand%20Service-m2doc6037451017295751187.jpg"/>
             <a:graphic xmlns:a="http://schemas.openxmlformats.org/drawingml/2006/main">
               <a:graphicData uri="http://schemas.openxmlformats.org/drawingml/2006/picture">
                 <pic:pic xmlns:pic="http://schemas.openxmlformats.org/drawingml/2006/picture">
                   <pic:nvPicPr>
-                    <pic:cNvPr id="0" name="Picture 8" descr="file:/tmp/%5BLDFB%5D%20%5BCTX%5D%20Run%20Video-On-Demand%20Service-m2doc3408688602426389587.jpg"/>
+                    <pic:cNvPr id="0" name="Picture 8" descr="file:/tmp/%5BLDFB%5D%20%5BCTX%5D%20Run%20Video-On-Demand%20Service-m2doc6037451017295751187.jpg"/>
                     <pic:cNvPicPr>
                       <a:picLocks noChangeAspect="true"/>
                     </pic:cNvPicPr>
@@ -45639,12 +45639,12 @@
         <w:drawing>
           <wp:inline distT="0" distR="0" distB="0" distL="0">
             <wp:extent cx="5080000" cy="4241800"/>
-            <wp:docPr id="9" name="Drawing 9" descr="file:/tmp/%5BLDFB%5D%20%5BCTX%5D%20Run%20Cabin%20Intercommunication%20Service-m2doc751183571907741120.jpg"/>
+            <wp:docPr id="9" name="Drawing 9" descr="file:/tmp/%5BLDFB%5D%20%5BCTX%5D%20Run%20Cabin%20Intercommunication%20Service-m2doc17311866646784239029.jpg"/>
             <a:graphic xmlns:a="http://schemas.openxmlformats.org/drawingml/2006/main">
               <a:graphicData uri="http://schemas.openxmlformats.org/drawingml/2006/picture">
                 <pic:pic xmlns:pic="http://schemas.openxmlformats.org/drawingml/2006/picture">
                   <pic:nvPicPr>
-                    <pic:cNvPr id="0" name="Picture 9" descr="file:/tmp/%5BLDFB%5D%20%5BCTX%5D%20Run%20Cabin%20Intercommunication%20Service-m2doc751183571907741120.jpg"/>
+                    <pic:cNvPr id="0" name="Picture 9" descr="file:/tmp/%5BLDFB%5D%20%5BCTX%5D%20Run%20Cabin%20Intercommunication%20Service-m2doc17311866646784239029.jpg"/>
                     <pic:cNvPicPr>
                       <a:picLocks noChangeAspect="true"/>
                     </pic:cNvPicPr>
@@ -48777,12 +48777,12 @@
         <w:drawing>
           <wp:inline distT="0" distR="0" distB="0" distL="0">
             <wp:extent cx="5080000" cy="2527300"/>
-            <wp:docPr id="10" name="Drawing 10" descr="file:/tmp/%5BLDFB%5D%20%5BCTX%5D%20Manage%20Passenger%20Services%20Lifecycle-m2doc11423961413395705209.jpg"/>
+            <wp:docPr id="10" name="Drawing 10" descr="file:/tmp/%5BLDFB%5D%20%5BCTX%5D%20Manage%20Passenger%20Services%20Lifecycle-m2doc17858579732726638707.jpg"/>
             <a:graphic xmlns:a="http://schemas.openxmlformats.org/drawingml/2006/main">
               <a:graphicData uri="http://schemas.openxmlformats.org/drawingml/2006/picture">
                 <pic:pic xmlns:pic="http://schemas.openxmlformats.org/drawingml/2006/picture">
                   <pic:nvPicPr>
-                    <pic:cNvPr id="0" name="Picture 10" descr="file:/tmp/%5BLDFB%5D%20%5BCTX%5D%20Manage%20Passenger%20Services%20Lifecycle-m2doc11423961413395705209.jpg"/>
+                    <pic:cNvPr id="0" name="Picture 10" descr="file:/tmp/%5BLDFB%5D%20%5BCTX%5D%20Manage%20Passenger%20Services%20Lifecycle-m2doc17858579732726638707.jpg"/>
                     <pic:cNvPicPr>
                       <a:picLocks noChangeAspect="true"/>
                     </pic:cNvPicPr>
@@ -54164,13 +54164,13 @@
         <w:t/>
         <w:drawing>
           <wp:inline distT="0" distR="0" distB="0" distL="0">
-            <wp:extent cx="5080000" cy="2667000"/>
-            <wp:docPr id="11" name="Drawing 11" descr="file:/tmp/%5BCDB%5D%20In-Flight%20Entertainment%20Dictionary-m2doc8916895185508744694.jpg"/>
+            <wp:extent cx="5080000" cy="2235200"/>
+            <wp:docPr id="11" name="Drawing 11" descr="file:/tmp/%5BCDB%5D%20In-Flight%20Entertainment%20Dictionary-m2doc821855284840074658.jpg"/>
             <a:graphic xmlns:a="http://schemas.openxmlformats.org/drawingml/2006/main">
               <a:graphicData uri="http://schemas.openxmlformats.org/drawingml/2006/picture">
                 <pic:pic xmlns:pic="http://schemas.openxmlformats.org/drawingml/2006/picture">
                   <pic:nvPicPr>
-                    <pic:cNvPr id="0" name="Picture 11" descr="file:/tmp/%5BCDB%5D%20In-Flight%20Entertainment%20Dictionary-m2doc8916895185508744694.jpg"/>
+                    <pic:cNvPr id="0" name="Picture 11" descr="file:/tmp/%5BCDB%5D%20In-Flight%20Entertainment%20Dictionary-m2doc821855284840074658.jpg"/>
                     <pic:cNvPicPr>
                       <a:picLocks noChangeAspect="true"/>
                     </pic:cNvPicPr>
@@ -54184,7 +54184,7 @@
                   <pic:spPr>
                     <a:xfrm>
                       <a:off x="0" y="0"/>
-                      <a:ext cx="5080000" cy="2667000"/>
+                      <a:ext cx="5080000" cy="2235200"/>
                     </a:xfrm>
                     <a:prstGeom prst="rect">
                       <a:avLst/>

</xml_diff>

<commit_message>
Migrated templates to M2Doc 4.0.0 new format.
</commit_message>
<xml_diff>
--- a/tests/org.obeonetwork.capella.m2doc.aql.queries.tests/resources/IFE/LA-Complete/LA-Complete-expected-generation.docx
+++ b/tests/org.obeonetwork.capella.m2doc.aql.queries.tests/resources/IFE/LA-Complete/LA-Complete-expected-generation.docx
@@ -239,12 +239,12 @@
         <w:drawing>
           <wp:inline distT="0" distR="0" distB="0" distL="0">
             <wp:extent cx="5080000" cy="2006600"/>
-            <wp:docPr id="0" name="Drawing 0" descr="file:/tmp/%5BLCBD%5D%20Architecture%20Drivers-m2doc4106942163983884519.jpg"/>
+            <wp:docPr id="0" name="Drawing 0" descr="file:/tmp/%5BLCBD%5D%20Architecture%20Drivers-m2doc3596363350876751022.jpg"/>
             <a:graphic xmlns:a="http://schemas.openxmlformats.org/drawingml/2006/main">
               <a:graphicData uri="http://schemas.openxmlformats.org/drawingml/2006/picture">
                 <pic:pic xmlns:pic="http://schemas.openxmlformats.org/drawingml/2006/picture">
                   <pic:nvPicPr>
-                    <pic:cNvPr id="0" name="Picture 0" descr="file:/tmp/%5BLCBD%5D%20Architecture%20Drivers-m2doc4106942163983884519.jpg"/>
+                    <pic:cNvPr id="0" name="Picture 0" descr="file:/tmp/%5BLCBD%5D%20Architecture%20Drivers-m2doc3596363350876751022.jpg"/>
                     <pic:cNvPicPr>
                       <a:picLocks noChangeAspect="true"/>
                     </pic:cNvPicPr>
@@ -10815,12 +10815,12 @@
         <w:drawing>
           <wp:inline distT="0" distR="0" distB="0" distL="0">
             <wp:extent cx="5080000" cy="4064000"/>
-            <wp:docPr id="1" name="Drawing 1" descr="file:/tmp/%5BLDFB%5D%20Top%20Level%20Functions-m2doc11010875852958848944.jpg"/>
+            <wp:docPr id="1" name="Drawing 1" descr="file:/tmp/%5BLDFB%5D%20Top%20Level%20Functions-m2doc8507923124876987363.jpg"/>
             <a:graphic xmlns:a="http://schemas.openxmlformats.org/drawingml/2006/main">
               <a:graphicData uri="http://schemas.openxmlformats.org/drawingml/2006/picture">
                 <pic:pic xmlns:pic="http://schemas.openxmlformats.org/drawingml/2006/picture">
                   <pic:nvPicPr>
-                    <pic:cNvPr id="0" name="Picture 1" descr="file:/tmp/%5BLDFB%5D%20Top%20Level%20Functions-m2doc11010875852958848944.jpg"/>
+                    <pic:cNvPr id="0" name="Picture 1" descr="file:/tmp/%5BLDFB%5D%20Top%20Level%20Functions-m2doc8507923124876987363.jpg"/>
                     <pic:cNvPicPr>
                       <a:picLocks noChangeAspect="true"/>
                     </pic:cNvPicPr>
@@ -24201,12 +24201,12 @@
         <w:drawing>
           <wp:inline distT="0" distR="0" distB="0" distL="0">
             <wp:extent cx="5080000" cy="4406900"/>
-            <wp:docPr id="2" name="Drawing 2" descr="file:/tmp/%5BLDFB%5D%20%5BCTX%5D%20Provide%20Aircraft%20Interface-m2doc8609799032045900556.jpg"/>
+            <wp:docPr id="2" name="Drawing 2" descr="file:/tmp/%5BLDFB%5D%20%5BCTX%5D%20Provide%20Aircraft%20Interface-m2doc1322817642375235749.jpg"/>
             <a:graphic xmlns:a="http://schemas.openxmlformats.org/drawingml/2006/main">
               <a:graphicData uri="http://schemas.openxmlformats.org/drawingml/2006/picture">
                 <pic:pic xmlns:pic="http://schemas.openxmlformats.org/drawingml/2006/picture">
                   <pic:nvPicPr>
-                    <pic:cNvPr id="0" name="Picture 2" descr="file:/tmp/%5BLDFB%5D%20%5BCTX%5D%20Provide%20Aircraft%20Interface-m2doc8609799032045900556.jpg"/>
+                    <pic:cNvPr id="0" name="Picture 2" descr="file:/tmp/%5BLDFB%5D%20%5BCTX%5D%20Provide%20Aircraft%20Interface-m2doc1322817642375235749.jpg"/>
                     <pic:cNvPicPr>
                       <a:picLocks noChangeAspect="true"/>
                     </pic:cNvPicPr>
@@ -29876,12 +29876,12 @@
         <w:drawing>
           <wp:inline distT="0" distR="0" distB="0" distL="0">
             <wp:extent cx="5080000" cy="2832100"/>
-            <wp:docPr id="3" name="Drawing 3" descr="file:/tmp/%5BLDFB%5D%20%5BCTX%5D%20Manage%20Audio%20and%20Video%20Diffusion-m2doc12108556263927728530.jpg"/>
+            <wp:docPr id="3" name="Drawing 3" descr="file:/tmp/%5BLDFB%5D%20%5BCTX%5D%20Manage%20Audio%20and%20Video%20Diffusion-m2doc16311800221684005015.jpg"/>
             <a:graphic xmlns:a="http://schemas.openxmlformats.org/drawingml/2006/main">
               <a:graphicData uri="http://schemas.openxmlformats.org/drawingml/2006/picture">
                 <pic:pic xmlns:pic="http://schemas.openxmlformats.org/drawingml/2006/picture">
                   <pic:nvPicPr>
-                    <pic:cNvPr id="0" name="Picture 3" descr="file:/tmp/%5BLDFB%5D%20%5BCTX%5D%20Manage%20Audio%20and%20Video%20Diffusion-m2doc12108556263927728530.jpg"/>
+                    <pic:cNvPr id="0" name="Picture 3" descr="file:/tmp/%5BLDFB%5D%20%5BCTX%5D%20Manage%20Audio%20and%20Video%20Diffusion-m2doc16311800221684005015.jpg"/>
                     <pic:cNvPicPr>
                       <a:picLocks noChangeAspect="true"/>
                     </pic:cNvPicPr>
@@ -30370,12 +30370,12 @@
         <w:drawing>
           <wp:inline distT="0" distR="0" distB="0" distL="0">
             <wp:extent cx="5080000" cy="4089400"/>
-            <wp:docPr id="4" name="Drawing 4" descr="file:/tmp/%5BLDFB%5D%20%5BCTX%5D%20Process%20Audio%20Video%20Requests-m2doc13743526235278289399.jpg"/>
+            <wp:docPr id="4" name="Drawing 4" descr="file:/tmp/%5BLDFB%5D%20%5BCTX%5D%20Process%20Audio%20Video%20Requests-m2doc15620820495962601219.jpg"/>
             <a:graphic xmlns:a="http://schemas.openxmlformats.org/drawingml/2006/main">
               <a:graphicData uri="http://schemas.openxmlformats.org/drawingml/2006/picture">
                 <pic:pic xmlns:pic="http://schemas.openxmlformats.org/drawingml/2006/picture">
                   <pic:nvPicPr>
-                    <pic:cNvPr id="0" name="Picture 4" descr="file:/tmp/%5BLDFB%5D%20%5BCTX%5D%20Process%20Audio%20Video%20Requests-m2doc13743526235278289399.jpg"/>
+                    <pic:cNvPr id="0" name="Picture 4" descr="file:/tmp/%5BLDFB%5D%20%5BCTX%5D%20Process%20Audio%20Video%20Requests-m2doc15620820495962601219.jpg"/>
                     <pic:cNvPicPr>
                       <a:picLocks noChangeAspect="true"/>
                     </pic:cNvPicPr>
@@ -32574,12 +32574,12 @@
         <w:drawing>
           <wp:inline distT="0" distR="0" distB="0" distL="0">
             <wp:extent cx="5080000" cy="4025900"/>
-            <wp:docPr id="5" name="Drawing 5" descr="file:/tmp/%5BLDFB%5D%20%5BCTX%5D%20Broadcast%20Stored%20Audio%20Video%20Streams-m2doc14535994728154961733.jpg"/>
+            <wp:docPr id="5" name="Drawing 5" descr="file:/tmp/%5BLDFB%5D%20%5BCTX%5D%20Broadcast%20Stored%20Audio%20Video%20Streams-m2doc13491509388728896312.jpg"/>
             <a:graphic xmlns:a="http://schemas.openxmlformats.org/drawingml/2006/main">
               <a:graphicData uri="http://schemas.openxmlformats.org/drawingml/2006/picture">
                 <pic:pic xmlns:pic="http://schemas.openxmlformats.org/drawingml/2006/picture">
                   <pic:nvPicPr>
-                    <pic:cNvPr id="0" name="Picture 5" descr="file:/tmp/%5BLDFB%5D%20%5BCTX%5D%20Broadcast%20Stored%20Audio%20Video%20Streams-m2doc14535994728154961733.jpg"/>
+                    <pic:cNvPr id="0" name="Picture 5" descr="file:/tmp/%5BLDFB%5D%20%5BCTX%5D%20Broadcast%20Stored%20Audio%20Video%20Streams-m2doc13491509388728896312.jpg"/>
                     <pic:cNvPicPr>
                       <a:picLocks noChangeAspect="true"/>
                     </pic:cNvPicPr>
@@ -35077,12 +35077,12 @@
         <w:drawing>
           <wp:inline distT="0" distR="0" distB="0" distL="0">
             <wp:extent cx="5080000" cy="2387600"/>
-            <wp:docPr id="6" name="Drawing 6" descr="file:/tmp/%5BLDFB%5D%20%5BCTX%5D%20Display%20Video%20and%20Play%20Audio-m2doc9808821881907743027.jpg"/>
+            <wp:docPr id="6" name="Drawing 6" descr="file:/tmp/%5BLDFB%5D%20%5BCTX%5D%20Display%20Video%20and%20Play%20Audio-m2doc2135059178253644553.jpg"/>
             <a:graphic xmlns:a="http://schemas.openxmlformats.org/drawingml/2006/main">
               <a:graphicData uri="http://schemas.openxmlformats.org/drawingml/2006/picture">
                 <pic:pic xmlns:pic="http://schemas.openxmlformats.org/drawingml/2006/picture">
                   <pic:nvPicPr>
-                    <pic:cNvPr id="0" name="Picture 6" descr="file:/tmp/%5BLDFB%5D%20%5BCTX%5D%20Display%20Video%20and%20Play%20Audio-m2doc9808821881907743027.jpg"/>
+                    <pic:cNvPr id="0" name="Picture 6" descr="file:/tmp/%5BLDFB%5D%20%5BCTX%5D%20Display%20Video%20and%20Play%20Audio-m2doc2135059178253644553.jpg"/>
                     <pic:cNvPicPr>
                       <a:picLocks noChangeAspect="true"/>
                     </pic:cNvPicPr>
@@ -40081,12 +40081,12 @@
         <w:drawing>
           <wp:inline distT="0" distR="0" distB="0" distL="0">
             <wp:extent cx="5080000" cy="2387600"/>
-            <wp:docPr id="7" name="Drawing 7" descr="file:/tmp/%5BLDFB%5D%20%5BCTX%5D%20Run%20Passenger%20Services-m2doc15984953708646697698.jpg"/>
+            <wp:docPr id="7" name="Drawing 7" descr="file:/tmp/%5BLDFB%5D%20%5BCTX%5D%20Run%20Passenger%20Services-m2doc17234122241273556875.jpg"/>
             <a:graphic xmlns:a="http://schemas.openxmlformats.org/drawingml/2006/main">
               <a:graphicData uri="http://schemas.openxmlformats.org/drawingml/2006/picture">
                 <pic:pic xmlns:pic="http://schemas.openxmlformats.org/drawingml/2006/picture">
                   <pic:nvPicPr>
-                    <pic:cNvPr id="0" name="Picture 7" descr="file:/tmp/%5BLDFB%5D%20%5BCTX%5D%20Run%20Passenger%20Services-m2doc15984953708646697698.jpg"/>
+                    <pic:cNvPr id="0" name="Picture 7" descr="file:/tmp/%5BLDFB%5D%20%5BCTX%5D%20Run%20Passenger%20Services-m2doc17234122241273556875.jpg"/>
                     <pic:cNvPicPr>
                       <a:picLocks noChangeAspect="true"/>
                     </pic:cNvPicPr>
@@ -40545,12 +40545,12 @@
         <w:drawing>
           <wp:inline distT="0" distR="0" distB="0" distL="0">
             <wp:extent cx="5080000" cy="3556000"/>
-            <wp:docPr id="8" name="Drawing 8" descr="file:/tmp/%5BLDFB%5D%20%5BCTX%5D%20Run%20Video-On-Demand%20Service-m2doc6004642747603999212.jpg"/>
+            <wp:docPr id="8" name="Drawing 8" descr="file:/tmp/%5BLDFB%5D%20%5BCTX%5D%20Run%20Video-On-Demand%20Service-m2doc12011105889379392029.jpg"/>
             <a:graphic xmlns:a="http://schemas.openxmlformats.org/drawingml/2006/main">
               <a:graphicData uri="http://schemas.openxmlformats.org/drawingml/2006/picture">
                 <pic:pic xmlns:pic="http://schemas.openxmlformats.org/drawingml/2006/picture">
                   <pic:nvPicPr>
-                    <pic:cNvPr id="0" name="Picture 8" descr="file:/tmp/%5BLDFB%5D%20%5BCTX%5D%20Run%20Video-On-Demand%20Service-m2doc6004642747603999212.jpg"/>
+                    <pic:cNvPr id="0" name="Picture 8" descr="file:/tmp/%5BLDFB%5D%20%5BCTX%5D%20Run%20Video-On-Demand%20Service-m2doc12011105889379392029.jpg"/>
                     <pic:cNvPicPr>
                       <a:picLocks noChangeAspect="true"/>
                     </pic:cNvPicPr>
@@ -46578,12 +46578,12 @@
         <w:drawing>
           <wp:inline distT="0" distR="0" distB="0" distL="0">
             <wp:extent cx="5080000" cy="4241800"/>
-            <wp:docPr id="9" name="Drawing 9" descr="file:/tmp/%5BLDFB%5D%20%5BCTX%5D%20Run%20Cabin%20Intercommunication%20Service-m2doc6955263019381842411.jpg"/>
+            <wp:docPr id="9" name="Drawing 9" descr="file:/tmp/%5BLDFB%5D%20%5BCTX%5D%20Run%20Cabin%20Intercommunication%20Service-m2doc8891132535842293526.jpg"/>
             <a:graphic xmlns:a="http://schemas.openxmlformats.org/drawingml/2006/main">
               <a:graphicData uri="http://schemas.openxmlformats.org/drawingml/2006/picture">
                 <pic:pic xmlns:pic="http://schemas.openxmlformats.org/drawingml/2006/picture">
                   <pic:nvPicPr>
-                    <pic:cNvPr id="0" name="Picture 9" descr="file:/tmp/%5BLDFB%5D%20%5BCTX%5D%20Run%20Cabin%20Intercommunication%20Service-m2doc6955263019381842411.jpg"/>
+                    <pic:cNvPr id="0" name="Picture 9" descr="file:/tmp/%5BLDFB%5D%20%5BCTX%5D%20Run%20Cabin%20Intercommunication%20Service-m2doc8891132535842293526.jpg"/>
                     <pic:cNvPicPr>
                       <a:picLocks noChangeAspect="true"/>
                     </pic:cNvPicPr>
@@ -49788,12 +49788,12 @@
         <w:drawing>
           <wp:inline distT="0" distR="0" distB="0" distL="0">
             <wp:extent cx="5080000" cy="2527300"/>
-            <wp:docPr id="10" name="Drawing 10" descr="file:/tmp/%5BLDFB%5D%20%5BCTX%5D%20Manage%20Passenger%20Services%20Lifecycle-m2doc3389241593807419738.jpg"/>
+            <wp:docPr id="10" name="Drawing 10" descr="file:/tmp/%5BLDFB%5D%20%5BCTX%5D%20Manage%20Passenger%20Services%20Lifecycle-m2doc14426542386322883047.jpg"/>
             <a:graphic xmlns:a="http://schemas.openxmlformats.org/drawingml/2006/main">
               <a:graphicData uri="http://schemas.openxmlformats.org/drawingml/2006/picture">
                 <pic:pic xmlns:pic="http://schemas.openxmlformats.org/drawingml/2006/picture">
                   <pic:nvPicPr>
-                    <pic:cNvPr id="0" name="Picture 10" descr="file:/tmp/%5BLDFB%5D%20%5BCTX%5D%20Manage%20Passenger%20Services%20Lifecycle-m2doc3389241593807419738.jpg"/>
+                    <pic:cNvPr id="0" name="Picture 10" descr="file:/tmp/%5BLDFB%5D%20%5BCTX%5D%20Manage%20Passenger%20Services%20Lifecycle-m2doc14426542386322883047.jpg"/>
                     <pic:cNvPicPr>
                       <a:picLocks noChangeAspect="true"/>
                     </pic:cNvPicPr>
@@ -55304,12 +55304,12 @@
         <w:drawing>
           <wp:inline distT="0" distR="0" distB="0" distL="0">
             <wp:extent cx="5080000" cy="2235200"/>
-            <wp:docPr id="11" name="Drawing 11" descr="file:/tmp/%5BCDB%5D%20In-Flight%20Entertainment%20Dictionary-m2doc13648890571576314080.jpg"/>
+            <wp:docPr id="11" name="Drawing 11" descr="file:/tmp/%5BCDB%5D%20In-Flight%20Entertainment%20Dictionary-m2doc13990605626043313935.jpg"/>
             <a:graphic xmlns:a="http://schemas.openxmlformats.org/drawingml/2006/main">
               <a:graphicData uri="http://schemas.openxmlformats.org/drawingml/2006/picture">
                 <pic:pic xmlns:pic="http://schemas.openxmlformats.org/drawingml/2006/picture">
                   <pic:nvPicPr>
-                    <pic:cNvPr id="0" name="Picture 11" descr="file:/tmp/%5BCDB%5D%20In-Flight%20Entertainment%20Dictionary-m2doc13648890571576314080.jpg"/>
+                    <pic:cNvPr id="0" name="Picture 11" descr="file:/tmp/%5BCDB%5D%20In-Flight%20Entertainment%20Dictionary-m2doc13990605626043313935.jpg"/>
                     <pic:cNvPicPr>
                       <a:picLocks noChangeAspect="true"/>
                     </pic:cNvPicPr>
@@ -56889,7 +56889,7 @@
         <w:docPartGallery w:val="Page Numbers (Bottom of Page)"/>
         <w:docPartUnique w:val="true"/>
       </w:docPartObj>
-      <w:id w:val="226208553"/>
+      <w:id w:val="1750422690"/>
     </w:sdtPr>
     <w:sdtContent>
       <w:p>

</xml_diff>

<commit_message>
Moving from Capella 7.0.0 to Capella 7.0.1.
</commit_message>
<xml_diff>
--- a/tests/org.obeonetwork.capella.m2doc.aql.queries.tests/resources/IFE/LA-Complete/LA-Complete-expected-generation.docx
+++ b/tests/org.obeonetwork.capella.m2doc.aql.queries.tests/resources/IFE/LA-Complete/LA-Complete-expected-generation.docx
@@ -239,12 +239,12 @@
         <w:drawing>
           <wp:inline distT="0" distR="0" distB="0" distL="0">
             <wp:extent cx="5080000" cy="2006600"/>
-            <wp:docPr id="0" name="Drawing 0" descr="file:/tmp/%5BLCBD%5D%20Architecture%20Drivers-m2doc3596363350876751022.jpg"/>
+            <wp:docPr id="0" name="Drawing 0" descr="file:/tmp/%5BLCBD%5D%20Architecture%20Drivers-m2doc9652688330896691393.jpg"/>
             <a:graphic xmlns:a="http://schemas.openxmlformats.org/drawingml/2006/main">
               <a:graphicData uri="http://schemas.openxmlformats.org/drawingml/2006/picture">
                 <pic:pic xmlns:pic="http://schemas.openxmlformats.org/drawingml/2006/picture">
                   <pic:nvPicPr>
-                    <pic:cNvPr id="0" name="Picture 0" descr="file:/tmp/%5BLCBD%5D%20Architecture%20Drivers-m2doc3596363350876751022.jpg"/>
+                    <pic:cNvPr id="0" name="Picture 0" descr="file:/tmp/%5BLCBD%5D%20Architecture%20Drivers-m2doc9652688330896691393.jpg"/>
                     <pic:cNvPicPr>
                       <a:picLocks noChangeAspect="true"/>
                     </pic:cNvPicPr>
@@ -10815,12 +10815,12 @@
         <w:drawing>
           <wp:inline distT="0" distR="0" distB="0" distL="0">
             <wp:extent cx="5080000" cy="4064000"/>
-            <wp:docPr id="1" name="Drawing 1" descr="file:/tmp/%5BLDFB%5D%20Top%20Level%20Functions-m2doc8507923124876987363.jpg"/>
+            <wp:docPr id="1" name="Drawing 1" descr="file:/tmp/%5BLDFB%5D%20Top%20Level%20Functions-m2doc1770582286235937753.jpg"/>
             <a:graphic xmlns:a="http://schemas.openxmlformats.org/drawingml/2006/main">
               <a:graphicData uri="http://schemas.openxmlformats.org/drawingml/2006/picture">
                 <pic:pic xmlns:pic="http://schemas.openxmlformats.org/drawingml/2006/picture">
                   <pic:nvPicPr>
-                    <pic:cNvPr id="0" name="Picture 1" descr="file:/tmp/%5BLDFB%5D%20Top%20Level%20Functions-m2doc8507923124876987363.jpg"/>
+                    <pic:cNvPr id="0" name="Picture 1" descr="file:/tmp/%5BLDFB%5D%20Top%20Level%20Functions-m2doc1770582286235937753.jpg"/>
                     <pic:cNvPicPr>
                       <a:picLocks noChangeAspect="true"/>
                     </pic:cNvPicPr>
@@ -24201,12 +24201,12 @@
         <w:drawing>
           <wp:inline distT="0" distR="0" distB="0" distL="0">
             <wp:extent cx="5080000" cy="4406900"/>
-            <wp:docPr id="2" name="Drawing 2" descr="file:/tmp/%5BLDFB%5D%20%5BCTX%5D%20Provide%20Aircraft%20Interface-m2doc1322817642375235749.jpg"/>
+            <wp:docPr id="2" name="Drawing 2" descr="file:/tmp/%5BLDFB%5D%20%5BCTX%5D%20Provide%20Aircraft%20Interface-m2doc17888807704240009262.jpg"/>
             <a:graphic xmlns:a="http://schemas.openxmlformats.org/drawingml/2006/main">
               <a:graphicData uri="http://schemas.openxmlformats.org/drawingml/2006/picture">
                 <pic:pic xmlns:pic="http://schemas.openxmlformats.org/drawingml/2006/picture">
                   <pic:nvPicPr>
-                    <pic:cNvPr id="0" name="Picture 2" descr="file:/tmp/%5BLDFB%5D%20%5BCTX%5D%20Provide%20Aircraft%20Interface-m2doc1322817642375235749.jpg"/>
+                    <pic:cNvPr id="0" name="Picture 2" descr="file:/tmp/%5BLDFB%5D%20%5BCTX%5D%20Provide%20Aircraft%20Interface-m2doc17888807704240009262.jpg"/>
                     <pic:cNvPicPr>
                       <a:picLocks noChangeAspect="true"/>
                     </pic:cNvPicPr>
@@ -29876,12 +29876,12 @@
         <w:drawing>
           <wp:inline distT="0" distR="0" distB="0" distL="0">
             <wp:extent cx="5080000" cy="2832100"/>
-            <wp:docPr id="3" name="Drawing 3" descr="file:/tmp/%5BLDFB%5D%20%5BCTX%5D%20Manage%20Audio%20and%20Video%20Diffusion-m2doc16311800221684005015.jpg"/>
+            <wp:docPr id="3" name="Drawing 3" descr="file:/tmp/%5BLDFB%5D%20%5BCTX%5D%20Manage%20Audio%20and%20Video%20Diffusion-m2doc18399944928680867526.jpg"/>
             <a:graphic xmlns:a="http://schemas.openxmlformats.org/drawingml/2006/main">
               <a:graphicData uri="http://schemas.openxmlformats.org/drawingml/2006/picture">
                 <pic:pic xmlns:pic="http://schemas.openxmlformats.org/drawingml/2006/picture">
                   <pic:nvPicPr>
-                    <pic:cNvPr id="0" name="Picture 3" descr="file:/tmp/%5BLDFB%5D%20%5BCTX%5D%20Manage%20Audio%20and%20Video%20Diffusion-m2doc16311800221684005015.jpg"/>
+                    <pic:cNvPr id="0" name="Picture 3" descr="file:/tmp/%5BLDFB%5D%20%5BCTX%5D%20Manage%20Audio%20and%20Video%20Diffusion-m2doc18399944928680867526.jpg"/>
                     <pic:cNvPicPr>
                       <a:picLocks noChangeAspect="true"/>
                     </pic:cNvPicPr>
@@ -30370,12 +30370,12 @@
         <w:drawing>
           <wp:inline distT="0" distR="0" distB="0" distL="0">
             <wp:extent cx="5080000" cy="4089400"/>
-            <wp:docPr id="4" name="Drawing 4" descr="file:/tmp/%5BLDFB%5D%20%5BCTX%5D%20Process%20Audio%20Video%20Requests-m2doc15620820495962601219.jpg"/>
+            <wp:docPr id="4" name="Drawing 4" descr="file:/tmp/%5BLDFB%5D%20%5BCTX%5D%20Process%20Audio%20Video%20Requests-m2doc3796964590839419147.jpg"/>
             <a:graphic xmlns:a="http://schemas.openxmlformats.org/drawingml/2006/main">
               <a:graphicData uri="http://schemas.openxmlformats.org/drawingml/2006/picture">
                 <pic:pic xmlns:pic="http://schemas.openxmlformats.org/drawingml/2006/picture">
                   <pic:nvPicPr>
-                    <pic:cNvPr id="0" name="Picture 4" descr="file:/tmp/%5BLDFB%5D%20%5BCTX%5D%20Process%20Audio%20Video%20Requests-m2doc15620820495962601219.jpg"/>
+                    <pic:cNvPr id="0" name="Picture 4" descr="file:/tmp/%5BLDFB%5D%20%5BCTX%5D%20Process%20Audio%20Video%20Requests-m2doc3796964590839419147.jpg"/>
                     <pic:cNvPicPr>
                       <a:picLocks noChangeAspect="true"/>
                     </pic:cNvPicPr>
@@ -32574,12 +32574,12 @@
         <w:drawing>
           <wp:inline distT="0" distR="0" distB="0" distL="0">
             <wp:extent cx="5080000" cy="4025900"/>
-            <wp:docPr id="5" name="Drawing 5" descr="file:/tmp/%5BLDFB%5D%20%5BCTX%5D%20Broadcast%20Stored%20Audio%20Video%20Streams-m2doc13491509388728896312.jpg"/>
+            <wp:docPr id="5" name="Drawing 5" descr="file:/tmp/%5BLDFB%5D%20%5BCTX%5D%20Broadcast%20Stored%20Audio%20Video%20Streams-m2doc3511195659819500974.jpg"/>
             <a:graphic xmlns:a="http://schemas.openxmlformats.org/drawingml/2006/main">
               <a:graphicData uri="http://schemas.openxmlformats.org/drawingml/2006/picture">
                 <pic:pic xmlns:pic="http://schemas.openxmlformats.org/drawingml/2006/picture">
                   <pic:nvPicPr>
-                    <pic:cNvPr id="0" name="Picture 5" descr="file:/tmp/%5BLDFB%5D%20%5BCTX%5D%20Broadcast%20Stored%20Audio%20Video%20Streams-m2doc13491509388728896312.jpg"/>
+                    <pic:cNvPr id="0" name="Picture 5" descr="file:/tmp/%5BLDFB%5D%20%5BCTX%5D%20Broadcast%20Stored%20Audio%20Video%20Streams-m2doc3511195659819500974.jpg"/>
                     <pic:cNvPicPr>
                       <a:picLocks noChangeAspect="true"/>
                     </pic:cNvPicPr>
@@ -35077,12 +35077,12 @@
         <w:drawing>
           <wp:inline distT="0" distR="0" distB="0" distL="0">
             <wp:extent cx="5080000" cy="2387600"/>
-            <wp:docPr id="6" name="Drawing 6" descr="file:/tmp/%5BLDFB%5D%20%5BCTX%5D%20Display%20Video%20and%20Play%20Audio-m2doc2135059178253644553.jpg"/>
+            <wp:docPr id="6" name="Drawing 6" descr="file:/tmp/%5BLDFB%5D%20%5BCTX%5D%20Display%20Video%20and%20Play%20Audio-m2doc5625840067806831320.jpg"/>
             <a:graphic xmlns:a="http://schemas.openxmlformats.org/drawingml/2006/main">
               <a:graphicData uri="http://schemas.openxmlformats.org/drawingml/2006/picture">
                 <pic:pic xmlns:pic="http://schemas.openxmlformats.org/drawingml/2006/picture">
                   <pic:nvPicPr>
-                    <pic:cNvPr id="0" name="Picture 6" descr="file:/tmp/%5BLDFB%5D%20%5BCTX%5D%20Display%20Video%20and%20Play%20Audio-m2doc2135059178253644553.jpg"/>
+                    <pic:cNvPr id="0" name="Picture 6" descr="file:/tmp/%5BLDFB%5D%20%5BCTX%5D%20Display%20Video%20and%20Play%20Audio-m2doc5625840067806831320.jpg"/>
                     <pic:cNvPicPr>
                       <a:picLocks noChangeAspect="true"/>
                     </pic:cNvPicPr>
@@ -40081,12 +40081,12 @@
         <w:drawing>
           <wp:inline distT="0" distR="0" distB="0" distL="0">
             <wp:extent cx="5080000" cy="2387600"/>
-            <wp:docPr id="7" name="Drawing 7" descr="file:/tmp/%5BLDFB%5D%20%5BCTX%5D%20Run%20Passenger%20Services-m2doc17234122241273556875.jpg"/>
+            <wp:docPr id="7" name="Drawing 7" descr="file:/tmp/%5BLDFB%5D%20%5BCTX%5D%20Run%20Passenger%20Services-m2doc2706765100336113017.jpg"/>
             <a:graphic xmlns:a="http://schemas.openxmlformats.org/drawingml/2006/main">
               <a:graphicData uri="http://schemas.openxmlformats.org/drawingml/2006/picture">
                 <pic:pic xmlns:pic="http://schemas.openxmlformats.org/drawingml/2006/picture">
                   <pic:nvPicPr>
-                    <pic:cNvPr id="0" name="Picture 7" descr="file:/tmp/%5BLDFB%5D%20%5BCTX%5D%20Run%20Passenger%20Services-m2doc17234122241273556875.jpg"/>
+                    <pic:cNvPr id="0" name="Picture 7" descr="file:/tmp/%5BLDFB%5D%20%5BCTX%5D%20Run%20Passenger%20Services-m2doc2706765100336113017.jpg"/>
                     <pic:cNvPicPr>
                       <a:picLocks noChangeAspect="true"/>
                     </pic:cNvPicPr>
@@ -40545,12 +40545,12 @@
         <w:drawing>
           <wp:inline distT="0" distR="0" distB="0" distL="0">
             <wp:extent cx="5080000" cy="3556000"/>
-            <wp:docPr id="8" name="Drawing 8" descr="file:/tmp/%5BLDFB%5D%20%5BCTX%5D%20Run%20Video-On-Demand%20Service-m2doc12011105889379392029.jpg"/>
+            <wp:docPr id="8" name="Drawing 8" descr="file:/tmp/%5BLDFB%5D%20%5BCTX%5D%20Run%20Video-On-Demand%20Service-m2doc5451858672534476521.jpg"/>
             <a:graphic xmlns:a="http://schemas.openxmlformats.org/drawingml/2006/main">
               <a:graphicData uri="http://schemas.openxmlformats.org/drawingml/2006/picture">
                 <pic:pic xmlns:pic="http://schemas.openxmlformats.org/drawingml/2006/picture">
                   <pic:nvPicPr>
-                    <pic:cNvPr id="0" name="Picture 8" descr="file:/tmp/%5BLDFB%5D%20%5BCTX%5D%20Run%20Video-On-Demand%20Service-m2doc12011105889379392029.jpg"/>
+                    <pic:cNvPr id="0" name="Picture 8" descr="file:/tmp/%5BLDFB%5D%20%5BCTX%5D%20Run%20Video-On-Demand%20Service-m2doc5451858672534476521.jpg"/>
                     <pic:cNvPicPr>
                       <a:picLocks noChangeAspect="true"/>
                     </pic:cNvPicPr>
@@ -46578,12 +46578,12 @@
         <w:drawing>
           <wp:inline distT="0" distR="0" distB="0" distL="0">
             <wp:extent cx="5080000" cy="4241800"/>
-            <wp:docPr id="9" name="Drawing 9" descr="file:/tmp/%5BLDFB%5D%20%5BCTX%5D%20Run%20Cabin%20Intercommunication%20Service-m2doc8891132535842293526.jpg"/>
+            <wp:docPr id="9" name="Drawing 9" descr="file:/tmp/%5BLDFB%5D%20%5BCTX%5D%20Run%20Cabin%20Intercommunication%20Service-m2doc2225317225665936321.jpg"/>
             <a:graphic xmlns:a="http://schemas.openxmlformats.org/drawingml/2006/main">
               <a:graphicData uri="http://schemas.openxmlformats.org/drawingml/2006/picture">
                 <pic:pic xmlns:pic="http://schemas.openxmlformats.org/drawingml/2006/picture">
                   <pic:nvPicPr>
-                    <pic:cNvPr id="0" name="Picture 9" descr="file:/tmp/%5BLDFB%5D%20%5BCTX%5D%20Run%20Cabin%20Intercommunication%20Service-m2doc8891132535842293526.jpg"/>
+                    <pic:cNvPr id="0" name="Picture 9" descr="file:/tmp/%5BLDFB%5D%20%5BCTX%5D%20Run%20Cabin%20Intercommunication%20Service-m2doc2225317225665936321.jpg"/>
                     <pic:cNvPicPr>
                       <a:picLocks noChangeAspect="true"/>
                     </pic:cNvPicPr>
@@ -49788,12 +49788,12 @@
         <w:drawing>
           <wp:inline distT="0" distR="0" distB="0" distL="0">
             <wp:extent cx="5080000" cy="2527300"/>
-            <wp:docPr id="10" name="Drawing 10" descr="file:/tmp/%5BLDFB%5D%20%5BCTX%5D%20Manage%20Passenger%20Services%20Lifecycle-m2doc14426542386322883047.jpg"/>
+            <wp:docPr id="10" name="Drawing 10" descr="file:/tmp/%5BLDFB%5D%20%5BCTX%5D%20Manage%20Passenger%20Services%20Lifecycle-m2doc13603727649286375598.jpg"/>
             <a:graphic xmlns:a="http://schemas.openxmlformats.org/drawingml/2006/main">
               <a:graphicData uri="http://schemas.openxmlformats.org/drawingml/2006/picture">
                 <pic:pic xmlns:pic="http://schemas.openxmlformats.org/drawingml/2006/picture">
                   <pic:nvPicPr>
-                    <pic:cNvPr id="0" name="Picture 10" descr="file:/tmp/%5BLDFB%5D%20%5BCTX%5D%20Manage%20Passenger%20Services%20Lifecycle-m2doc14426542386322883047.jpg"/>
+                    <pic:cNvPr id="0" name="Picture 10" descr="file:/tmp/%5BLDFB%5D%20%5BCTX%5D%20Manage%20Passenger%20Services%20Lifecycle-m2doc13603727649286375598.jpg"/>
                     <pic:cNvPicPr>
                       <a:picLocks noChangeAspect="true"/>
                     </pic:cNvPicPr>
@@ -55304,12 +55304,12 @@
         <w:drawing>
           <wp:inline distT="0" distR="0" distB="0" distL="0">
             <wp:extent cx="5080000" cy="2235200"/>
-            <wp:docPr id="11" name="Drawing 11" descr="file:/tmp/%5BCDB%5D%20In-Flight%20Entertainment%20Dictionary-m2doc13990605626043313935.jpg"/>
+            <wp:docPr id="11" name="Drawing 11" descr="file:/tmp/%5BCDB%5D%20In-Flight%20Entertainment%20Dictionary-m2doc4650665480746803226.jpg"/>
             <a:graphic xmlns:a="http://schemas.openxmlformats.org/drawingml/2006/main">
               <a:graphicData uri="http://schemas.openxmlformats.org/drawingml/2006/picture">
                 <pic:pic xmlns:pic="http://schemas.openxmlformats.org/drawingml/2006/picture">
                   <pic:nvPicPr>
-                    <pic:cNvPr id="0" name="Picture 11" descr="file:/tmp/%5BCDB%5D%20In-Flight%20Entertainment%20Dictionary-m2doc13990605626043313935.jpg"/>
+                    <pic:cNvPr id="0" name="Picture 11" descr="file:/tmp/%5BCDB%5D%20In-Flight%20Entertainment%20Dictionary-m2doc4650665480746803226.jpg"/>
                     <pic:cNvPicPr>
                       <a:picLocks noChangeAspect="true"/>
                     </pic:cNvPicPr>

</xml_diff>

<commit_message>
Moved to M2Doc 4.0.1 release.
</commit_message>
<xml_diff>
--- a/tests/org.obeonetwork.capella.m2doc.aql.queries.tests/resources/IFE/LA-Complete/LA-Complete-expected-generation.docx
+++ b/tests/org.obeonetwork.capella.m2doc.aql.queries.tests/resources/IFE/LA-Complete/LA-Complete-expected-generation.docx
@@ -239,12 +239,12 @@
         <w:drawing>
           <wp:inline distT="0" distR="0" distB="0" distL="0">
             <wp:extent cx="5080000" cy="2006600"/>
-            <wp:docPr id="0" name="Drawing 0" descr="file:/tmp/%5BLCBD%5D%20Architecture%20Drivers-m2doc9652688330896691393.jpg"/>
+            <wp:docPr id="0" name="Drawing 0" descr="file:/tmp/%5BLCBD%5D%20Architecture%20Drivers-m2doc4464009301471034501.jpg"/>
             <a:graphic xmlns:a="http://schemas.openxmlformats.org/drawingml/2006/main">
               <a:graphicData uri="http://schemas.openxmlformats.org/drawingml/2006/picture">
                 <pic:pic xmlns:pic="http://schemas.openxmlformats.org/drawingml/2006/picture">
                   <pic:nvPicPr>
-                    <pic:cNvPr id="0" name="Picture 0" descr="file:/tmp/%5BLCBD%5D%20Architecture%20Drivers-m2doc9652688330896691393.jpg"/>
+                    <pic:cNvPr id="0" name="Picture 0" descr="file:/tmp/%5BLCBD%5D%20Architecture%20Drivers-m2doc4464009301471034501.jpg"/>
                     <pic:cNvPicPr>
                       <a:picLocks noChangeAspect="true"/>
                     </pic:cNvPicPr>
@@ -10815,12 +10815,12 @@
         <w:drawing>
           <wp:inline distT="0" distR="0" distB="0" distL="0">
             <wp:extent cx="5080000" cy="4064000"/>
-            <wp:docPr id="1" name="Drawing 1" descr="file:/tmp/%5BLDFB%5D%20Top%20Level%20Functions-m2doc1770582286235937753.jpg"/>
+            <wp:docPr id="1" name="Drawing 1" descr="file:/tmp/%5BLDFB%5D%20Top%20Level%20Functions-m2doc454641863084861123.jpg"/>
             <a:graphic xmlns:a="http://schemas.openxmlformats.org/drawingml/2006/main">
               <a:graphicData uri="http://schemas.openxmlformats.org/drawingml/2006/picture">
                 <pic:pic xmlns:pic="http://schemas.openxmlformats.org/drawingml/2006/picture">
                   <pic:nvPicPr>
-                    <pic:cNvPr id="0" name="Picture 1" descr="file:/tmp/%5BLDFB%5D%20Top%20Level%20Functions-m2doc1770582286235937753.jpg"/>
+                    <pic:cNvPr id="0" name="Picture 1" descr="file:/tmp/%5BLDFB%5D%20Top%20Level%20Functions-m2doc454641863084861123.jpg"/>
                     <pic:cNvPicPr>
                       <a:picLocks noChangeAspect="true"/>
                     </pic:cNvPicPr>
@@ -24200,13 +24200,13 @@
         <w:t/>
         <w:drawing>
           <wp:inline distT="0" distR="0" distB="0" distL="0">
-            <wp:extent cx="5080000" cy="4406900"/>
-            <wp:docPr id="2" name="Drawing 2" descr="file:/tmp/%5BLDFB%5D%20%5BCTX%5D%20Provide%20Aircraft%20Interface-m2doc17888807704240009262.jpg"/>
+            <wp:extent cx="5080000" cy="4432300"/>
+            <wp:docPr id="2" name="Drawing 2" descr="file:/tmp/%5BLDFB%5D%20%5BCTX%5D%20Provide%20Aircraft%20Interface-m2doc6006480605456520073.jpg"/>
             <a:graphic xmlns:a="http://schemas.openxmlformats.org/drawingml/2006/main">
               <a:graphicData uri="http://schemas.openxmlformats.org/drawingml/2006/picture">
                 <pic:pic xmlns:pic="http://schemas.openxmlformats.org/drawingml/2006/picture">
                   <pic:nvPicPr>
-                    <pic:cNvPr id="0" name="Picture 2" descr="file:/tmp/%5BLDFB%5D%20%5BCTX%5D%20Provide%20Aircraft%20Interface-m2doc17888807704240009262.jpg"/>
+                    <pic:cNvPr id="0" name="Picture 2" descr="file:/tmp/%5BLDFB%5D%20%5BCTX%5D%20Provide%20Aircraft%20Interface-m2doc6006480605456520073.jpg"/>
                     <pic:cNvPicPr>
                       <a:picLocks noChangeAspect="true"/>
                     </pic:cNvPicPr>
@@ -24220,7 +24220,7 @@
                   <pic:spPr>
                     <a:xfrm>
                       <a:off x="0" y="0"/>
-                      <a:ext cx="5080000" cy="4406900"/>
+                      <a:ext cx="5080000" cy="4432300"/>
                     </a:xfrm>
                     <a:prstGeom prst="rect">
                       <a:avLst/>
@@ -29876,12 +29876,12 @@
         <w:drawing>
           <wp:inline distT="0" distR="0" distB="0" distL="0">
             <wp:extent cx="5080000" cy="2832100"/>
-            <wp:docPr id="3" name="Drawing 3" descr="file:/tmp/%5BLDFB%5D%20%5BCTX%5D%20Manage%20Audio%20and%20Video%20Diffusion-m2doc18399944928680867526.jpg"/>
+            <wp:docPr id="3" name="Drawing 3" descr="file:/tmp/%5BLDFB%5D%20%5BCTX%5D%20Manage%20Audio%20and%20Video%20Diffusion-m2doc13241332222304447054.jpg"/>
             <a:graphic xmlns:a="http://schemas.openxmlformats.org/drawingml/2006/main">
               <a:graphicData uri="http://schemas.openxmlformats.org/drawingml/2006/picture">
                 <pic:pic xmlns:pic="http://schemas.openxmlformats.org/drawingml/2006/picture">
                   <pic:nvPicPr>
-                    <pic:cNvPr id="0" name="Picture 3" descr="file:/tmp/%5BLDFB%5D%20%5BCTX%5D%20Manage%20Audio%20and%20Video%20Diffusion-m2doc18399944928680867526.jpg"/>
+                    <pic:cNvPr id="0" name="Picture 3" descr="file:/tmp/%5BLDFB%5D%20%5BCTX%5D%20Manage%20Audio%20and%20Video%20Diffusion-m2doc13241332222304447054.jpg"/>
                     <pic:cNvPicPr>
                       <a:picLocks noChangeAspect="true"/>
                     </pic:cNvPicPr>
@@ -30369,13 +30369,13 @@
         <w:t/>
         <w:drawing>
           <wp:inline distT="0" distR="0" distB="0" distL="0">
-            <wp:extent cx="5080000" cy="4089400"/>
-            <wp:docPr id="4" name="Drawing 4" descr="file:/tmp/%5BLDFB%5D%20%5BCTX%5D%20Process%20Audio%20Video%20Requests-m2doc3796964590839419147.jpg"/>
+            <wp:extent cx="5080000" cy="4152900"/>
+            <wp:docPr id="4" name="Drawing 4" descr="file:/tmp/%5BLDFB%5D%20%5BCTX%5D%20Process%20Audio%20Video%20Requests-m2doc14993921280762543652.jpg"/>
             <a:graphic xmlns:a="http://schemas.openxmlformats.org/drawingml/2006/main">
               <a:graphicData uri="http://schemas.openxmlformats.org/drawingml/2006/picture">
                 <pic:pic xmlns:pic="http://schemas.openxmlformats.org/drawingml/2006/picture">
                   <pic:nvPicPr>
-                    <pic:cNvPr id="0" name="Picture 4" descr="file:/tmp/%5BLDFB%5D%20%5BCTX%5D%20Process%20Audio%20Video%20Requests-m2doc3796964590839419147.jpg"/>
+                    <pic:cNvPr id="0" name="Picture 4" descr="file:/tmp/%5BLDFB%5D%20%5BCTX%5D%20Process%20Audio%20Video%20Requests-m2doc14993921280762543652.jpg"/>
                     <pic:cNvPicPr>
                       <a:picLocks noChangeAspect="true"/>
                     </pic:cNvPicPr>
@@ -30389,7 +30389,7 @@
                   <pic:spPr>
                     <a:xfrm>
                       <a:off x="0" y="0"/>
-                      <a:ext cx="5080000" cy="4089400"/>
+                      <a:ext cx="5080000" cy="4152900"/>
                     </a:xfrm>
                     <a:prstGeom prst="rect">
                       <a:avLst/>
@@ -32574,12 +32574,12 @@
         <w:drawing>
           <wp:inline distT="0" distR="0" distB="0" distL="0">
             <wp:extent cx="5080000" cy="4025900"/>
-            <wp:docPr id="5" name="Drawing 5" descr="file:/tmp/%5BLDFB%5D%20%5BCTX%5D%20Broadcast%20Stored%20Audio%20Video%20Streams-m2doc3511195659819500974.jpg"/>
+            <wp:docPr id="5" name="Drawing 5" descr="file:/tmp/%5BLDFB%5D%20%5BCTX%5D%20Broadcast%20Stored%20Audio%20Video%20Streams-m2doc600833800097517317.jpg"/>
             <a:graphic xmlns:a="http://schemas.openxmlformats.org/drawingml/2006/main">
               <a:graphicData uri="http://schemas.openxmlformats.org/drawingml/2006/picture">
                 <pic:pic xmlns:pic="http://schemas.openxmlformats.org/drawingml/2006/picture">
                   <pic:nvPicPr>
-                    <pic:cNvPr id="0" name="Picture 5" descr="file:/tmp/%5BLDFB%5D%20%5BCTX%5D%20Broadcast%20Stored%20Audio%20Video%20Streams-m2doc3511195659819500974.jpg"/>
+                    <pic:cNvPr id="0" name="Picture 5" descr="file:/tmp/%5BLDFB%5D%20%5BCTX%5D%20Broadcast%20Stored%20Audio%20Video%20Streams-m2doc600833800097517317.jpg"/>
                     <pic:cNvPicPr>
                       <a:picLocks noChangeAspect="true"/>
                     </pic:cNvPicPr>
@@ -35077,12 +35077,12 @@
         <w:drawing>
           <wp:inline distT="0" distR="0" distB="0" distL="0">
             <wp:extent cx="5080000" cy="2387600"/>
-            <wp:docPr id="6" name="Drawing 6" descr="file:/tmp/%5BLDFB%5D%20%5BCTX%5D%20Display%20Video%20and%20Play%20Audio-m2doc5625840067806831320.jpg"/>
+            <wp:docPr id="6" name="Drawing 6" descr="file:/tmp/%5BLDFB%5D%20%5BCTX%5D%20Display%20Video%20and%20Play%20Audio-m2doc2657926993880979967.jpg"/>
             <a:graphic xmlns:a="http://schemas.openxmlformats.org/drawingml/2006/main">
               <a:graphicData uri="http://schemas.openxmlformats.org/drawingml/2006/picture">
                 <pic:pic xmlns:pic="http://schemas.openxmlformats.org/drawingml/2006/picture">
                   <pic:nvPicPr>
-                    <pic:cNvPr id="0" name="Picture 6" descr="file:/tmp/%5BLDFB%5D%20%5BCTX%5D%20Display%20Video%20and%20Play%20Audio-m2doc5625840067806831320.jpg"/>
+                    <pic:cNvPr id="0" name="Picture 6" descr="file:/tmp/%5BLDFB%5D%20%5BCTX%5D%20Display%20Video%20and%20Play%20Audio-m2doc2657926993880979967.jpg"/>
                     <pic:cNvPicPr>
                       <a:picLocks noChangeAspect="true"/>
                     </pic:cNvPicPr>
@@ -40081,12 +40081,12 @@
         <w:drawing>
           <wp:inline distT="0" distR="0" distB="0" distL="0">
             <wp:extent cx="5080000" cy="2387600"/>
-            <wp:docPr id="7" name="Drawing 7" descr="file:/tmp/%5BLDFB%5D%20%5BCTX%5D%20Run%20Passenger%20Services-m2doc2706765100336113017.jpg"/>
+            <wp:docPr id="7" name="Drawing 7" descr="file:/tmp/%5BLDFB%5D%20%5BCTX%5D%20Run%20Passenger%20Services-m2doc11016002196200679466.jpg"/>
             <a:graphic xmlns:a="http://schemas.openxmlformats.org/drawingml/2006/main">
               <a:graphicData uri="http://schemas.openxmlformats.org/drawingml/2006/picture">
                 <pic:pic xmlns:pic="http://schemas.openxmlformats.org/drawingml/2006/picture">
                   <pic:nvPicPr>
-                    <pic:cNvPr id="0" name="Picture 7" descr="file:/tmp/%5BLDFB%5D%20%5BCTX%5D%20Run%20Passenger%20Services-m2doc2706765100336113017.jpg"/>
+                    <pic:cNvPr id="0" name="Picture 7" descr="file:/tmp/%5BLDFB%5D%20%5BCTX%5D%20Run%20Passenger%20Services-m2doc11016002196200679466.jpg"/>
                     <pic:cNvPicPr>
                       <a:picLocks noChangeAspect="true"/>
                     </pic:cNvPicPr>
@@ -40545,12 +40545,12 @@
         <w:drawing>
           <wp:inline distT="0" distR="0" distB="0" distL="0">
             <wp:extent cx="5080000" cy="3556000"/>
-            <wp:docPr id="8" name="Drawing 8" descr="file:/tmp/%5BLDFB%5D%20%5BCTX%5D%20Run%20Video-On-Demand%20Service-m2doc5451858672534476521.jpg"/>
+            <wp:docPr id="8" name="Drawing 8" descr="file:/tmp/%5BLDFB%5D%20%5BCTX%5D%20Run%20Video-On-Demand%20Service-m2doc7167963155690341428.jpg"/>
             <a:graphic xmlns:a="http://schemas.openxmlformats.org/drawingml/2006/main">
               <a:graphicData uri="http://schemas.openxmlformats.org/drawingml/2006/picture">
                 <pic:pic xmlns:pic="http://schemas.openxmlformats.org/drawingml/2006/picture">
                   <pic:nvPicPr>
-                    <pic:cNvPr id="0" name="Picture 8" descr="file:/tmp/%5BLDFB%5D%20%5BCTX%5D%20Run%20Video-On-Demand%20Service-m2doc5451858672534476521.jpg"/>
+                    <pic:cNvPr id="0" name="Picture 8" descr="file:/tmp/%5BLDFB%5D%20%5BCTX%5D%20Run%20Video-On-Demand%20Service-m2doc7167963155690341428.jpg"/>
                     <pic:cNvPicPr>
                       <a:picLocks noChangeAspect="true"/>
                     </pic:cNvPicPr>
@@ -46578,12 +46578,12 @@
         <w:drawing>
           <wp:inline distT="0" distR="0" distB="0" distL="0">
             <wp:extent cx="5080000" cy="4241800"/>
-            <wp:docPr id="9" name="Drawing 9" descr="file:/tmp/%5BLDFB%5D%20%5BCTX%5D%20Run%20Cabin%20Intercommunication%20Service-m2doc2225317225665936321.jpg"/>
+            <wp:docPr id="9" name="Drawing 9" descr="file:/tmp/%5BLDFB%5D%20%5BCTX%5D%20Run%20Cabin%20Intercommunication%20Service-m2doc16782441564028896015.jpg"/>
             <a:graphic xmlns:a="http://schemas.openxmlformats.org/drawingml/2006/main">
               <a:graphicData uri="http://schemas.openxmlformats.org/drawingml/2006/picture">
                 <pic:pic xmlns:pic="http://schemas.openxmlformats.org/drawingml/2006/picture">
                   <pic:nvPicPr>
-                    <pic:cNvPr id="0" name="Picture 9" descr="file:/tmp/%5BLDFB%5D%20%5BCTX%5D%20Run%20Cabin%20Intercommunication%20Service-m2doc2225317225665936321.jpg"/>
+                    <pic:cNvPr id="0" name="Picture 9" descr="file:/tmp/%5BLDFB%5D%20%5BCTX%5D%20Run%20Cabin%20Intercommunication%20Service-m2doc16782441564028896015.jpg"/>
                     <pic:cNvPicPr>
                       <a:picLocks noChangeAspect="true"/>
                     </pic:cNvPicPr>
@@ -49788,12 +49788,12 @@
         <w:drawing>
           <wp:inline distT="0" distR="0" distB="0" distL="0">
             <wp:extent cx="5080000" cy="2527300"/>
-            <wp:docPr id="10" name="Drawing 10" descr="file:/tmp/%5BLDFB%5D%20%5BCTX%5D%20Manage%20Passenger%20Services%20Lifecycle-m2doc13603727649286375598.jpg"/>
+            <wp:docPr id="10" name="Drawing 10" descr="file:/tmp/%5BLDFB%5D%20%5BCTX%5D%20Manage%20Passenger%20Services%20Lifecycle-m2doc687841882332044796.jpg"/>
             <a:graphic xmlns:a="http://schemas.openxmlformats.org/drawingml/2006/main">
               <a:graphicData uri="http://schemas.openxmlformats.org/drawingml/2006/picture">
                 <pic:pic xmlns:pic="http://schemas.openxmlformats.org/drawingml/2006/picture">
                   <pic:nvPicPr>
-                    <pic:cNvPr id="0" name="Picture 10" descr="file:/tmp/%5BLDFB%5D%20%5BCTX%5D%20Manage%20Passenger%20Services%20Lifecycle-m2doc13603727649286375598.jpg"/>
+                    <pic:cNvPr id="0" name="Picture 10" descr="file:/tmp/%5BLDFB%5D%20%5BCTX%5D%20Manage%20Passenger%20Services%20Lifecycle-m2doc687841882332044796.jpg"/>
                     <pic:cNvPicPr>
                       <a:picLocks noChangeAspect="true"/>
                     </pic:cNvPicPr>
@@ -55304,12 +55304,12 @@
         <w:drawing>
           <wp:inline distT="0" distR="0" distB="0" distL="0">
             <wp:extent cx="5080000" cy="2235200"/>
-            <wp:docPr id="11" name="Drawing 11" descr="file:/tmp/%5BCDB%5D%20In-Flight%20Entertainment%20Dictionary-m2doc4650665480746803226.jpg"/>
+            <wp:docPr id="11" name="Drawing 11" descr="file:/tmp/%5BCDB%5D%20In-Flight%20Entertainment%20Dictionary-m2doc11966196883070659869.jpg"/>
             <a:graphic xmlns:a="http://schemas.openxmlformats.org/drawingml/2006/main">
               <a:graphicData uri="http://schemas.openxmlformats.org/drawingml/2006/picture">
                 <pic:pic xmlns:pic="http://schemas.openxmlformats.org/drawingml/2006/picture">
                   <pic:nvPicPr>
-                    <pic:cNvPr id="0" name="Picture 11" descr="file:/tmp/%5BCDB%5D%20In-Flight%20Entertainment%20Dictionary-m2doc4650665480746803226.jpg"/>
+                    <pic:cNvPr id="0" name="Picture 11" descr="file:/tmp/%5BCDB%5D%20In-Flight%20Entertainment%20Dictionary-m2doc11966196883070659869.jpg"/>
                     <pic:cNvPicPr>
                       <a:picLocks noChangeAspect="true"/>
                     </pic:cNvPicPr>

</xml_diff>

<commit_message>
Fixed tests expected generation.
</commit_message>
<xml_diff>
--- a/tests/org.obeonetwork.capella.m2doc.aql.queries.tests/resources/IFE/LA-Complete/LA-Complete-expected-generation.docx
+++ b/tests/org.obeonetwork.capella.m2doc.aql.queries.tests/resources/IFE/LA-Complete/LA-Complete-expected-generation.docx
@@ -239,12 +239,12 @@
         <w:drawing>
           <wp:inline distT="0" distR="0" distB="0" distL="0">
             <wp:extent cx="5080000" cy="2006600"/>
-            <wp:docPr id="0" name="Drawing 0" descr="file:/tmp/%5BLCBD%5D%20Architecture%20Drivers-m2doc4464009301471034501.jpg"/>
+            <wp:docPr id="0" name="Drawing 0" descr="file:/tmp/%5BLCBD%5D%20Architecture%20Drivers-m2doc17835541174091406932.jpg"/>
             <a:graphic xmlns:a="http://schemas.openxmlformats.org/drawingml/2006/main">
               <a:graphicData uri="http://schemas.openxmlformats.org/drawingml/2006/picture">
                 <pic:pic xmlns:pic="http://schemas.openxmlformats.org/drawingml/2006/picture">
                   <pic:nvPicPr>
-                    <pic:cNvPr id="0" name="Picture 0" descr="file:/tmp/%5BLCBD%5D%20Architecture%20Drivers-m2doc4464009301471034501.jpg"/>
+                    <pic:cNvPr id="0" name="Picture 0" descr="file:/tmp/%5BLCBD%5D%20Architecture%20Drivers-m2doc17835541174091406932.jpg"/>
                     <pic:cNvPicPr>
                       <a:picLocks noChangeAspect="true"/>
                     </pic:cNvPicPr>
@@ -10815,12 +10815,12 @@
         <w:drawing>
           <wp:inline distT="0" distR="0" distB="0" distL="0">
             <wp:extent cx="5080000" cy="4064000"/>
-            <wp:docPr id="1" name="Drawing 1" descr="file:/tmp/%5BLDFB%5D%20Top%20Level%20Functions-m2doc454641863084861123.jpg"/>
+            <wp:docPr id="1" name="Drawing 1" descr="file:/tmp/%5BLDFB%5D%20Top%20Level%20Functions-m2doc9843794205007322762.jpg"/>
             <a:graphic xmlns:a="http://schemas.openxmlformats.org/drawingml/2006/main">
               <a:graphicData uri="http://schemas.openxmlformats.org/drawingml/2006/picture">
                 <pic:pic xmlns:pic="http://schemas.openxmlformats.org/drawingml/2006/picture">
                   <pic:nvPicPr>
-                    <pic:cNvPr id="0" name="Picture 1" descr="file:/tmp/%5BLDFB%5D%20Top%20Level%20Functions-m2doc454641863084861123.jpg"/>
+                    <pic:cNvPr id="0" name="Picture 1" descr="file:/tmp/%5BLDFB%5D%20Top%20Level%20Functions-m2doc9843794205007322762.jpg"/>
                     <pic:cNvPicPr>
                       <a:picLocks noChangeAspect="true"/>
                     </pic:cNvPicPr>
@@ -24200,13 +24200,13 @@
         <w:t/>
         <w:drawing>
           <wp:inline distT="0" distR="0" distB="0" distL="0">
-            <wp:extent cx="5080000" cy="4432300"/>
-            <wp:docPr id="2" name="Drawing 2" descr="file:/tmp/%5BLDFB%5D%20%5BCTX%5D%20Provide%20Aircraft%20Interface-m2doc6006480605456520073.jpg"/>
+            <wp:extent cx="5080000" cy="4406900"/>
+            <wp:docPr id="2" name="Drawing 2" descr="file:/tmp/%5BLDFB%5D%20%5BCTX%5D%20Provide%20Aircraft%20Interface-m2doc15176701776345644463.jpg"/>
             <a:graphic xmlns:a="http://schemas.openxmlformats.org/drawingml/2006/main">
               <a:graphicData uri="http://schemas.openxmlformats.org/drawingml/2006/picture">
                 <pic:pic xmlns:pic="http://schemas.openxmlformats.org/drawingml/2006/picture">
                   <pic:nvPicPr>
-                    <pic:cNvPr id="0" name="Picture 2" descr="file:/tmp/%5BLDFB%5D%20%5BCTX%5D%20Provide%20Aircraft%20Interface-m2doc6006480605456520073.jpg"/>
+                    <pic:cNvPr id="0" name="Picture 2" descr="file:/tmp/%5BLDFB%5D%20%5BCTX%5D%20Provide%20Aircraft%20Interface-m2doc15176701776345644463.jpg"/>
                     <pic:cNvPicPr>
                       <a:picLocks noChangeAspect="true"/>
                     </pic:cNvPicPr>
@@ -24220,7 +24220,7 @@
                   <pic:spPr>
                     <a:xfrm>
                       <a:off x="0" y="0"/>
-                      <a:ext cx="5080000" cy="4432300"/>
+                      <a:ext cx="5080000" cy="4406900"/>
                     </a:xfrm>
                     <a:prstGeom prst="rect">
                       <a:avLst/>
@@ -29876,12 +29876,12 @@
         <w:drawing>
           <wp:inline distT="0" distR="0" distB="0" distL="0">
             <wp:extent cx="5080000" cy="2832100"/>
-            <wp:docPr id="3" name="Drawing 3" descr="file:/tmp/%5BLDFB%5D%20%5BCTX%5D%20Manage%20Audio%20and%20Video%20Diffusion-m2doc13241332222304447054.jpg"/>
+            <wp:docPr id="3" name="Drawing 3" descr="file:/tmp/%5BLDFB%5D%20%5BCTX%5D%20Manage%20Audio%20and%20Video%20Diffusion-m2doc5661055826309362318.jpg"/>
             <a:graphic xmlns:a="http://schemas.openxmlformats.org/drawingml/2006/main">
               <a:graphicData uri="http://schemas.openxmlformats.org/drawingml/2006/picture">
                 <pic:pic xmlns:pic="http://schemas.openxmlformats.org/drawingml/2006/picture">
                   <pic:nvPicPr>
-                    <pic:cNvPr id="0" name="Picture 3" descr="file:/tmp/%5BLDFB%5D%20%5BCTX%5D%20Manage%20Audio%20and%20Video%20Diffusion-m2doc13241332222304447054.jpg"/>
+                    <pic:cNvPr id="0" name="Picture 3" descr="file:/tmp/%5BLDFB%5D%20%5BCTX%5D%20Manage%20Audio%20and%20Video%20Diffusion-m2doc5661055826309362318.jpg"/>
                     <pic:cNvPicPr>
                       <a:picLocks noChangeAspect="true"/>
                     </pic:cNvPicPr>
@@ -30369,13 +30369,13 @@
         <w:t/>
         <w:drawing>
           <wp:inline distT="0" distR="0" distB="0" distL="0">
-            <wp:extent cx="5080000" cy="4152900"/>
-            <wp:docPr id="4" name="Drawing 4" descr="file:/tmp/%5BLDFB%5D%20%5BCTX%5D%20Process%20Audio%20Video%20Requests-m2doc14993921280762543652.jpg"/>
+            <wp:extent cx="5080000" cy="4089400"/>
+            <wp:docPr id="4" name="Drawing 4" descr="file:/tmp/%5BLDFB%5D%20%5BCTX%5D%20Process%20Audio%20Video%20Requests-m2doc17783028775090893877.jpg"/>
             <a:graphic xmlns:a="http://schemas.openxmlformats.org/drawingml/2006/main">
               <a:graphicData uri="http://schemas.openxmlformats.org/drawingml/2006/picture">
                 <pic:pic xmlns:pic="http://schemas.openxmlformats.org/drawingml/2006/picture">
                   <pic:nvPicPr>
-                    <pic:cNvPr id="0" name="Picture 4" descr="file:/tmp/%5BLDFB%5D%20%5BCTX%5D%20Process%20Audio%20Video%20Requests-m2doc14993921280762543652.jpg"/>
+                    <pic:cNvPr id="0" name="Picture 4" descr="file:/tmp/%5BLDFB%5D%20%5BCTX%5D%20Process%20Audio%20Video%20Requests-m2doc17783028775090893877.jpg"/>
                     <pic:cNvPicPr>
                       <a:picLocks noChangeAspect="true"/>
                     </pic:cNvPicPr>
@@ -30389,7 +30389,7 @@
                   <pic:spPr>
                     <a:xfrm>
                       <a:off x="0" y="0"/>
-                      <a:ext cx="5080000" cy="4152900"/>
+                      <a:ext cx="5080000" cy="4089400"/>
                     </a:xfrm>
                     <a:prstGeom prst="rect">
                       <a:avLst/>
@@ -32574,12 +32574,12 @@
         <w:drawing>
           <wp:inline distT="0" distR="0" distB="0" distL="0">
             <wp:extent cx="5080000" cy="4025900"/>
-            <wp:docPr id="5" name="Drawing 5" descr="file:/tmp/%5BLDFB%5D%20%5BCTX%5D%20Broadcast%20Stored%20Audio%20Video%20Streams-m2doc600833800097517317.jpg"/>
+            <wp:docPr id="5" name="Drawing 5" descr="file:/tmp/%5BLDFB%5D%20%5BCTX%5D%20Broadcast%20Stored%20Audio%20Video%20Streams-m2doc1867638697601535771.jpg"/>
             <a:graphic xmlns:a="http://schemas.openxmlformats.org/drawingml/2006/main">
               <a:graphicData uri="http://schemas.openxmlformats.org/drawingml/2006/picture">
                 <pic:pic xmlns:pic="http://schemas.openxmlformats.org/drawingml/2006/picture">
                   <pic:nvPicPr>
-                    <pic:cNvPr id="0" name="Picture 5" descr="file:/tmp/%5BLDFB%5D%20%5BCTX%5D%20Broadcast%20Stored%20Audio%20Video%20Streams-m2doc600833800097517317.jpg"/>
+                    <pic:cNvPr id="0" name="Picture 5" descr="file:/tmp/%5BLDFB%5D%20%5BCTX%5D%20Broadcast%20Stored%20Audio%20Video%20Streams-m2doc1867638697601535771.jpg"/>
                     <pic:cNvPicPr>
                       <a:picLocks noChangeAspect="true"/>
                     </pic:cNvPicPr>
@@ -35077,12 +35077,12 @@
         <w:drawing>
           <wp:inline distT="0" distR="0" distB="0" distL="0">
             <wp:extent cx="5080000" cy="2387600"/>
-            <wp:docPr id="6" name="Drawing 6" descr="file:/tmp/%5BLDFB%5D%20%5BCTX%5D%20Display%20Video%20and%20Play%20Audio-m2doc2657926993880979967.jpg"/>
+            <wp:docPr id="6" name="Drawing 6" descr="file:/tmp/%5BLDFB%5D%20%5BCTX%5D%20Display%20Video%20and%20Play%20Audio-m2doc16419335659016219971.jpg"/>
             <a:graphic xmlns:a="http://schemas.openxmlformats.org/drawingml/2006/main">
               <a:graphicData uri="http://schemas.openxmlformats.org/drawingml/2006/picture">
                 <pic:pic xmlns:pic="http://schemas.openxmlformats.org/drawingml/2006/picture">
                   <pic:nvPicPr>
-                    <pic:cNvPr id="0" name="Picture 6" descr="file:/tmp/%5BLDFB%5D%20%5BCTX%5D%20Display%20Video%20and%20Play%20Audio-m2doc2657926993880979967.jpg"/>
+                    <pic:cNvPr id="0" name="Picture 6" descr="file:/tmp/%5BLDFB%5D%20%5BCTX%5D%20Display%20Video%20and%20Play%20Audio-m2doc16419335659016219971.jpg"/>
                     <pic:cNvPicPr>
                       <a:picLocks noChangeAspect="true"/>
                     </pic:cNvPicPr>
@@ -40081,12 +40081,12 @@
         <w:drawing>
           <wp:inline distT="0" distR="0" distB="0" distL="0">
             <wp:extent cx="5080000" cy="2387600"/>
-            <wp:docPr id="7" name="Drawing 7" descr="file:/tmp/%5BLDFB%5D%20%5BCTX%5D%20Run%20Passenger%20Services-m2doc11016002196200679466.jpg"/>
+            <wp:docPr id="7" name="Drawing 7" descr="file:/tmp/%5BLDFB%5D%20%5BCTX%5D%20Run%20Passenger%20Services-m2doc918231693395858327.jpg"/>
             <a:graphic xmlns:a="http://schemas.openxmlformats.org/drawingml/2006/main">
               <a:graphicData uri="http://schemas.openxmlformats.org/drawingml/2006/picture">
                 <pic:pic xmlns:pic="http://schemas.openxmlformats.org/drawingml/2006/picture">
                   <pic:nvPicPr>
-                    <pic:cNvPr id="0" name="Picture 7" descr="file:/tmp/%5BLDFB%5D%20%5BCTX%5D%20Run%20Passenger%20Services-m2doc11016002196200679466.jpg"/>
+                    <pic:cNvPr id="0" name="Picture 7" descr="file:/tmp/%5BLDFB%5D%20%5BCTX%5D%20Run%20Passenger%20Services-m2doc918231693395858327.jpg"/>
                     <pic:cNvPicPr>
                       <a:picLocks noChangeAspect="true"/>
                     </pic:cNvPicPr>
@@ -40545,12 +40545,12 @@
         <w:drawing>
           <wp:inline distT="0" distR="0" distB="0" distL="0">
             <wp:extent cx="5080000" cy="3556000"/>
-            <wp:docPr id="8" name="Drawing 8" descr="file:/tmp/%5BLDFB%5D%20%5BCTX%5D%20Run%20Video-On-Demand%20Service-m2doc7167963155690341428.jpg"/>
+            <wp:docPr id="8" name="Drawing 8" descr="file:/tmp/%5BLDFB%5D%20%5BCTX%5D%20Run%20Video-On-Demand%20Service-m2doc13933499686453272342.jpg"/>
             <a:graphic xmlns:a="http://schemas.openxmlformats.org/drawingml/2006/main">
               <a:graphicData uri="http://schemas.openxmlformats.org/drawingml/2006/picture">
                 <pic:pic xmlns:pic="http://schemas.openxmlformats.org/drawingml/2006/picture">
                   <pic:nvPicPr>
-                    <pic:cNvPr id="0" name="Picture 8" descr="file:/tmp/%5BLDFB%5D%20%5BCTX%5D%20Run%20Video-On-Demand%20Service-m2doc7167963155690341428.jpg"/>
+                    <pic:cNvPr id="0" name="Picture 8" descr="file:/tmp/%5BLDFB%5D%20%5BCTX%5D%20Run%20Video-On-Demand%20Service-m2doc13933499686453272342.jpg"/>
                     <pic:cNvPicPr>
                       <a:picLocks noChangeAspect="true"/>
                     </pic:cNvPicPr>
@@ -46578,12 +46578,12 @@
         <w:drawing>
           <wp:inline distT="0" distR="0" distB="0" distL="0">
             <wp:extent cx="5080000" cy="4241800"/>
-            <wp:docPr id="9" name="Drawing 9" descr="file:/tmp/%5BLDFB%5D%20%5BCTX%5D%20Run%20Cabin%20Intercommunication%20Service-m2doc16782441564028896015.jpg"/>
+            <wp:docPr id="9" name="Drawing 9" descr="file:/tmp/%5BLDFB%5D%20%5BCTX%5D%20Run%20Cabin%20Intercommunication%20Service-m2doc2996073630709250717.jpg"/>
             <a:graphic xmlns:a="http://schemas.openxmlformats.org/drawingml/2006/main">
               <a:graphicData uri="http://schemas.openxmlformats.org/drawingml/2006/picture">
                 <pic:pic xmlns:pic="http://schemas.openxmlformats.org/drawingml/2006/picture">
                   <pic:nvPicPr>
-                    <pic:cNvPr id="0" name="Picture 9" descr="file:/tmp/%5BLDFB%5D%20%5BCTX%5D%20Run%20Cabin%20Intercommunication%20Service-m2doc16782441564028896015.jpg"/>
+                    <pic:cNvPr id="0" name="Picture 9" descr="file:/tmp/%5BLDFB%5D%20%5BCTX%5D%20Run%20Cabin%20Intercommunication%20Service-m2doc2996073630709250717.jpg"/>
                     <pic:cNvPicPr>
                       <a:picLocks noChangeAspect="true"/>
                     </pic:cNvPicPr>
@@ -49788,12 +49788,12 @@
         <w:drawing>
           <wp:inline distT="0" distR="0" distB="0" distL="0">
             <wp:extent cx="5080000" cy="2527300"/>
-            <wp:docPr id="10" name="Drawing 10" descr="file:/tmp/%5BLDFB%5D%20%5BCTX%5D%20Manage%20Passenger%20Services%20Lifecycle-m2doc687841882332044796.jpg"/>
+            <wp:docPr id="10" name="Drawing 10" descr="file:/tmp/%5BLDFB%5D%20%5BCTX%5D%20Manage%20Passenger%20Services%20Lifecycle-m2doc13090883489911626017.jpg"/>
             <a:graphic xmlns:a="http://schemas.openxmlformats.org/drawingml/2006/main">
               <a:graphicData uri="http://schemas.openxmlformats.org/drawingml/2006/picture">
                 <pic:pic xmlns:pic="http://schemas.openxmlformats.org/drawingml/2006/picture">
                   <pic:nvPicPr>
-                    <pic:cNvPr id="0" name="Picture 10" descr="file:/tmp/%5BLDFB%5D%20%5BCTX%5D%20Manage%20Passenger%20Services%20Lifecycle-m2doc687841882332044796.jpg"/>
+                    <pic:cNvPr id="0" name="Picture 10" descr="file:/tmp/%5BLDFB%5D%20%5BCTX%5D%20Manage%20Passenger%20Services%20Lifecycle-m2doc13090883489911626017.jpg"/>
                     <pic:cNvPicPr>
                       <a:picLocks noChangeAspect="true"/>
                     </pic:cNvPicPr>
@@ -55304,12 +55304,12 @@
         <w:drawing>
           <wp:inline distT="0" distR="0" distB="0" distL="0">
             <wp:extent cx="5080000" cy="2235200"/>
-            <wp:docPr id="11" name="Drawing 11" descr="file:/tmp/%5BCDB%5D%20In-Flight%20Entertainment%20Dictionary-m2doc11966196883070659869.jpg"/>
+            <wp:docPr id="11" name="Drawing 11" descr="file:/tmp/%5BCDB%5D%20In-Flight%20Entertainment%20Dictionary-m2doc2723436257197891609.jpg"/>
             <a:graphic xmlns:a="http://schemas.openxmlformats.org/drawingml/2006/main">
               <a:graphicData uri="http://schemas.openxmlformats.org/drawingml/2006/picture">
                 <pic:pic xmlns:pic="http://schemas.openxmlformats.org/drawingml/2006/picture">
                   <pic:nvPicPr>
-                    <pic:cNvPr id="0" name="Picture 11" descr="file:/tmp/%5BCDB%5D%20In-Flight%20Entertainment%20Dictionary-m2doc11966196883070659869.jpg"/>
+                    <pic:cNvPr id="0" name="Picture 11" descr="file:/tmp/%5BCDB%5D%20In-Flight%20Entertainment%20Dictionary-m2doc2723436257197891609.jpg"/>
                     <pic:cNvPicPr>
                       <a:picLocks noChangeAspect="true"/>
                     </pic:cNvPicPr>

</xml_diff>